<commit_message>
Included changes for coreModel TR531V2.1
</commit_message>
<xml_diff>
--- a/models/tools/pruning-and-refactoring/lldp/src/main/resources/lldp/Gendoc/gendocTemplate.docx
+++ b/models/tools/pruning-and-refactoring/lldp/src/main/resources/lldp/Gendoc/gendocTemplate.docx
@@ -43,15 +43,16 @@
           <w:color w:val="984806" w:themeColor="accent6" w:themeShade="80"/>
           <w:lang w:val="en-GB"/>
         </w:rPr>
-        <w:t>{project_loc}\Gendoc\</w:t>
-      </w:r>
+        <w:t>{project_</w:t>
+      </w:r>
+      <w:proofErr w:type="gramStart"/>
       <w:r>
         <w:rPr>
           <w:rFonts w:asciiTheme="minorHAnsi" w:hAnsiTheme="minorHAnsi"/>
           <w:color w:val="984806" w:themeColor="accent6" w:themeShade="80"/>
           <w:lang w:val="en-GB"/>
         </w:rPr>
-        <w:t>lldp</w:t>
+        <w:t>loc}\Gendoc\</w:t>
       </w:r>
       <w:r>
         <w:rPr>
@@ -59,7 +60,7 @@
           <w:color w:val="984806" w:themeColor="accent6" w:themeShade="80"/>
           <w:lang w:val="en-GB"/>
         </w:rPr>
-        <w:t>_</w:t>
+        <w:t>lldp</w:t>
       </w:r>
       <w:r>
         <w:rPr>
@@ -67,7 +68,7 @@
           <w:color w:val="984806" w:themeColor="accent6" w:themeShade="80"/>
           <w:lang w:val="en-GB"/>
         </w:rPr>
-        <w:t>1</w:t>
+        <w:t>_</w:t>
       </w:r>
       <w:r>
         <w:rPr>
@@ -75,7 +76,7 @@
           <w:color w:val="984806" w:themeColor="accent6" w:themeShade="80"/>
           <w:lang w:val="en-GB"/>
         </w:rPr>
-        <w:t>.0.0-tsp.</w:t>
+        <w:t>1</w:t>
       </w:r>
       <w:r>
         <w:rPr>
@@ -83,7 +84,40 @@
           <w:color w:val="984806" w:themeColor="accent6" w:themeShade="80"/>
           <w:lang w:val="en-GB"/>
         </w:rPr>
-        <w:t>d.t+gendoc.${date}.${time}docx'</w:t>
+        <w:t>.0.0-ts</w:t>
+      </w:r>
+      <w:r>
+        <w:rPr>
+          <w:rFonts w:asciiTheme="minorHAnsi" w:hAnsiTheme="minorHAnsi"/>
+          <w:color w:val="984806" w:themeColor="accent6" w:themeShade="80"/>
+          <w:lang w:val="en-GB"/>
+        </w:rPr>
+        <w:t>i</w:t>
+      </w:r>
+      <w:r>
+        <w:rPr>
+          <w:rFonts w:asciiTheme="minorHAnsi" w:hAnsiTheme="minorHAnsi"/>
+          <w:color w:val="984806" w:themeColor="accent6" w:themeShade="80"/>
+          <w:lang w:val="en-GB"/>
+        </w:rPr>
+        <w:t>.</w:t>
+      </w:r>
+      <w:r>
+        <w:rPr>
+          <w:rFonts w:asciiTheme="minorHAnsi" w:hAnsiTheme="minorHAnsi"/>
+          <w:color w:val="984806" w:themeColor="accent6" w:themeShade="80"/>
+          <w:lang w:val="en-GB"/>
+        </w:rPr>
+        <w:t>d.t</w:t>
+      </w:r>
+      <w:proofErr w:type="gramEnd"/>
+      <w:r>
+        <w:rPr>
+          <w:rFonts w:asciiTheme="minorHAnsi" w:hAnsiTheme="minorHAnsi"/>
+          <w:color w:val="984806" w:themeColor="accent6" w:themeShade="80"/>
+          <w:lang w:val="en-GB"/>
+        </w:rPr>
+        <w:t>+gendoc.${date}.${time}docx'</w:t>
       </w:r>
       <w:r>
         <w:rPr>
@@ -162,8 +196,18 @@
           <w:color w:val="984806" w:themeColor="accent6" w:themeShade="80"/>
           <w:lang w:val="en-GB"/>
         </w:rPr>
-        <w:t>’${project_loc}\</w:t>
-      </w:r>
+        <w:t>’${project_</w:t>
+      </w:r>
+      <w:proofErr w:type="gramStart"/>
+      <w:r>
+        <w:rPr>
+          <w:rFonts w:asciiTheme="minorHAnsi" w:hAnsiTheme="minorHAnsi"/>
+          <w:color w:val="984806" w:themeColor="accent6" w:themeShade="80"/>
+          <w:lang w:val="en-GB"/>
+        </w:rPr>
+        <w:t>loc}\</w:t>
+      </w:r>
+      <w:proofErr w:type="gramEnd"/>
       <w:r>
         <w:rPr>
           <w:rFonts w:asciiTheme="minorHAnsi" w:hAnsiTheme="minorHAnsi"/>
@@ -355,6 +399,7 @@
         </w:rPr>
         <w:t>’${project_</w:t>
       </w:r>
+      <w:proofErr w:type="gramStart"/>
       <w:r>
         <w:rPr>
           <w:rFonts w:asciiTheme="minorHAnsi" w:eastAsia="Times New Roman" w:hAnsiTheme="minorHAnsi" w:cs="Calibri"/>
@@ -365,6 +410,7 @@
         </w:rPr>
         <w:t>loc}\</w:t>
       </w:r>
+      <w:proofErr w:type="gramEnd"/>
       <w:r>
         <w:rPr>
           <w:rFonts w:asciiTheme="minorHAnsi" w:eastAsia="Times New Roman" w:hAnsiTheme="minorHAnsi" w:cs="Calibri"/>
@@ -485,7 +531,23 @@
           <w:bCs/>
           <w:color w:val="7030A0"/>
         </w:rPr>
-        <w:t>[for (cl:Class | Class.allInstances()-&gt;sortedBy(name))]&lt;drop/&gt;</w:t>
+        <w:t>[for (</w:t>
+      </w:r>
+      <w:proofErr w:type="gramStart"/>
+      <w:r>
+        <w:rPr>
+          <w:bCs/>
+          <w:color w:val="7030A0"/>
+        </w:rPr>
+        <w:t>cl:Class</w:t>
+      </w:r>
+      <w:proofErr w:type="gramEnd"/>
+      <w:r>
+        <w:rPr>
+          <w:bCs/>
+          <w:color w:val="7030A0"/>
+        </w:rPr>
+        <w:t xml:space="preserve"> | Class.allInstances()-&gt;sortedBy(name))]&lt;drop/&gt;</w:t>
       </w:r>
     </w:p>
     <w:p>
@@ -507,13 +569,27 @@
         <w:rPr>
           <w:color w:val="7030A0"/>
         </w:rPr>
-        <w:t>[for (co:Com</w:t>
-      </w:r>
-      <w:r>
-        <w:rPr>
-          <w:color w:val="7030A0"/>
-        </w:rPr>
-        <w:t>ment | cl.ownedComment)]&lt;drop/&gt;</w:t>
+        <w:t>[for (</w:t>
+      </w:r>
+      <w:proofErr w:type="gramStart"/>
+      <w:r>
+        <w:rPr>
+          <w:color w:val="7030A0"/>
+        </w:rPr>
+        <w:t>co:Com</w:t>
+      </w:r>
+      <w:r>
+        <w:rPr>
+          <w:color w:val="7030A0"/>
+        </w:rPr>
+        <w:t>ment</w:t>
+      </w:r>
+      <w:proofErr w:type="gramEnd"/>
+      <w:r>
+        <w:rPr>
+          <w:color w:val="7030A0"/>
+        </w:rPr>
+        <w:t xml:space="preserve"> | cl.ownedComment)]&lt;drop/&gt;</w:t>
       </w:r>
     </w:p>
     <w:p>
@@ -532,8 +608,13 @@
       <w:r>
         <w:t>[co._</w:t>
       </w:r>
-      <w:r>
-        <w:t>body.clean()/</w:t>
+      <w:proofErr w:type="gramStart"/>
+      <w:r>
+        <w:t>body.clean</w:t>
+      </w:r>
+      <w:proofErr w:type="gramEnd"/>
+      <w:r>
+        <w:t>()/</w:t>
       </w:r>
       <w:r>
         <w:t>]</w:t>
@@ -556,7 +637,21 @@
         <w:rPr>
           <w:color w:val="7030A0"/>
         </w:rPr>
-        <w:t>[/for]&lt;drop/&gt;</w:t>
+        <w:t>[/</w:t>
+      </w:r>
+      <w:proofErr w:type="gramStart"/>
+      <w:r>
+        <w:rPr>
+          <w:color w:val="7030A0"/>
+        </w:rPr>
+        <w:t>for]&lt;</w:t>
+      </w:r>
+      <w:proofErr w:type="gramEnd"/>
+      <w:r>
+        <w:rPr>
+          <w:color w:val="7030A0"/>
+        </w:rPr>
+        <w:t>drop/&gt;</w:t>
       </w:r>
     </w:p>
     <w:p>
@@ -583,7 +678,21 @@
         <w:rPr>
           <w:color w:val="7030A0"/>
         </w:rPr>
-        <w:t>[for (st:Stereotype | cl.getAppliedStereotypes())]&lt;drop/&gt;</w:t>
+        <w:t>[for (</w:t>
+      </w:r>
+      <w:proofErr w:type="gramStart"/>
+      <w:r>
+        <w:rPr>
+          <w:color w:val="7030A0"/>
+        </w:rPr>
+        <w:t>st:Stereotype</w:t>
+      </w:r>
+      <w:proofErr w:type="gramEnd"/>
+      <w:r>
+        <w:rPr>
+          <w:color w:val="7030A0"/>
+        </w:rPr>
+        <w:t xml:space="preserve"> | cl.getAppliedStereotypes())]&lt;drop/&gt;</w:t>
       </w:r>
     </w:p>
     <w:p>
@@ -607,7 +716,21 @@
         <w:rPr>
           <w:color w:val="7030A0"/>
         </w:rPr>
-        <w:t>[for (oa:Property|st.ownedAttribute)]&lt;drop/&gt;</w:t>
+        <w:t>[for (</w:t>
+      </w:r>
+      <w:proofErr w:type="gramStart"/>
+      <w:r>
+        <w:rPr>
+          <w:color w:val="7030A0"/>
+        </w:rPr>
+        <w:t>oa:Property|st.ownedAttribute</w:t>
+      </w:r>
+      <w:proofErr w:type="gramEnd"/>
+      <w:r>
+        <w:rPr>
+          <w:color w:val="7030A0"/>
+        </w:rPr>
+        <w:t>)]&lt;drop/&gt;</w:t>
       </w:r>
     </w:p>
     <w:p>
@@ -628,7 +751,23 @@
           <w:bCs/>
           <w:color w:val="7030A0"/>
         </w:rPr>
-        <w:t>[if (not oa.name.contains('base'))]</w:t>
+        <w:t xml:space="preserve">[if (not </w:t>
+      </w:r>
+      <w:proofErr w:type="gramStart"/>
+      <w:r>
+        <w:rPr>
+          <w:bCs/>
+          <w:color w:val="7030A0"/>
+        </w:rPr>
+        <w:t>oa.name.contains</w:t>
+      </w:r>
+      <w:proofErr w:type="gramEnd"/>
+      <w:r>
+        <w:rPr>
+          <w:bCs/>
+          <w:color w:val="7030A0"/>
+        </w:rPr>
+        <w:t>('base'))]</w:t>
       </w:r>
       <w:r>
         <w:rPr>
@@ -706,7 +845,21 @@
         <w:rPr>
           <w:color w:val="7030A0"/>
         </w:rPr>
-        <w:t>[/for]&lt;drop/&gt;</w:t>
+        <w:t>[/</w:t>
+      </w:r>
+      <w:proofErr w:type="gramStart"/>
+      <w:r>
+        <w:rPr>
+          <w:color w:val="7030A0"/>
+        </w:rPr>
+        <w:t>for]&lt;</w:t>
+      </w:r>
+      <w:proofErr w:type="gramEnd"/>
+      <w:r>
+        <w:rPr>
+          <w:color w:val="7030A0"/>
+        </w:rPr>
+        <w:t>drop/&gt;</w:t>
       </w:r>
     </w:p>
     <w:p>
@@ -727,7 +880,21 @@
         <w:rPr>
           <w:color w:val="7030A0"/>
         </w:rPr>
-        <w:t>[/for]&lt;drop/&gt;</w:t>
+        <w:t>[/</w:t>
+      </w:r>
+      <w:proofErr w:type="gramStart"/>
+      <w:r>
+        <w:rPr>
+          <w:color w:val="7030A0"/>
+        </w:rPr>
+        <w:t>for]&lt;</w:t>
+      </w:r>
+      <w:proofErr w:type="gramEnd"/>
+      <w:r>
+        <w:rPr>
+          <w:color w:val="7030A0"/>
+        </w:rPr>
+        <w:t>drop/&gt;</w:t>
       </w:r>
       <w:bookmarkStart w:id="4" w:name="_Toc427242242"/>
     </w:p>
@@ -751,7 +918,23 @@
           <w:bCs/>
           <w:color w:val="7030A0"/>
         </w:rPr>
-        <w:t>[if  cl.ownedAttribute-&gt;notEmpty()]&lt;drop/&gt;</w:t>
+        <w:t>[</w:t>
+      </w:r>
+      <w:proofErr w:type="gramStart"/>
+      <w:r>
+        <w:rPr>
+          <w:bCs/>
+          <w:color w:val="7030A0"/>
+        </w:rPr>
+        <w:t>if  cl</w:t>
+      </w:r>
+      <w:proofErr w:type="gramEnd"/>
+      <w:r>
+        <w:rPr>
+          <w:bCs/>
+          <w:color w:val="7030A0"/>
+        </w:rPr>
+        <w:t>.ownedAttribute-&gt;notEmpty()]&lt;drop/&gt;</w:t>
       </w:r>
     </w:p>
     <w:p>
@@ -1027,7 +1210,21 @@
         <w:rPr>
           <w:color w:val="7030A0"/>
         </w:rPr>
-        <w:t>[for (p:Property|cl.ownedAttribute)]&lt;drop/&gt;</w:t>
+        <w:t>[for (</w:t>
+      </w:r>
+      <w:proofErr w:type="gramStart"/>
+      <w:r>
+        <w:rPr>
+          <w:color w:val="7030A0"/>
+        </w:rPr>
+        <w:t>p:Property|cl.ownedAttribute</w:t>
+      </w:r>
+      <w:proofErr w:type="gramEnd"/>
+      <w:r>
+        <w:rPr>
+          <w:color w:val="7030A0"/>
+        </w:rPr>
+        <w:t>)]&lt;drop/&gt;</w:t>
       </w:r>
     </w:p>
     <w:tbl>
@@ -1063,7 +1260,23 @@
                 <w:sz w:val="16"/>
                 <w:szCs w:val="16"/>
               </w:rPr>
-              <w:t>[p.name/][if(not p.qualifiedName.contains(cl.name))], Inherited[/if]</w:t>
+              <w:t>[p.name</w:t>
+            </w:r>
+            <w:proofErr w:type="gramStart"/>
+            <w:r>
+              <w:rPr>
+                <w:sz w:val="16"/>
+                <w:szCs w:val="16"/>
+              </w:rPr>
+              <w:t>/][</w:t>
+            </w:r>
+            <w:proofErr w:type="gramEnd"/>
+            <w:r>
+              <w:rPr>
+                <w:sz w:val="16"/>
+                <w:szCs w:val="16"/>
+              </w:rPr>
+              <w:t>if(not p.qualifiedName.contains(cl.name))], Inherited[/if]</w:t>
             </w:r>
           </w:p>
         </w:tc>
@@ -1083,7 +1296,23 @@
                 <w:sz w:val="16"/>
                 <w:szCs w:val="16"/>
               </w:rPr>
-              <w:t>[p.type.name/]</w:t>
+              <w:t>[</w:t>
+            </w:r>
+            <w:proofErr w:type="gramStart"/>
+            <w:r>
+              <w:rPr>
+                <w:sz w:val="16"/>
+                <w:szCs w:val="16"/>
+              </w:rPr>
+              <w:t>p.type.name</w:t>
+            </w:r>
+            <w:proofErr w:type="gramEnd"/>
+            <w:r>
+              <w:rPr>
+                <w:sz w:val="16"/>
+                <w:szCs w:val="16"/>
+              </w:rPr>
+              <w:t>/]</w:t>
             </w:r>
           </w:p>
           <w:p>
@@ -1098,7 +1327,23 @@
                 <w:sz w:val="16"/>
                 <w:szCs w:val="16"/>
               </w:rPr>
-              <w:t>[if p.defaultValue-&gt;notEmpty()][p.defaultValue.stringValue()/][else]./.[/if]</w:t>
+              <w:t xml:space="preserve">[if </w:t>
+            </w:r>
+            <w:proofErr w:type="gramStart"/>
+            <w:r>
+              <w:rPr>
+                <w:sz w:val="16"/>
+                <w:szCs w:val="16"/>
+              </w:rPr>
+              <w:t>p.defaultValue</w:t>
+            </w:r>
+            <w:proofErr w:type="gramEnd"/>
+            <w:r>
+              <w:rPr>
+                <w:sz w:val="16"/>
+                <w:szCs w:val="16"/>
+              </w:rPr>
+              <w:t>-&gt;notEmpty()][p.defaultValue.stringValue()/][else]./.[/if]</w:t>
             </w:r>
           </w:p>
         </w:tc>
@@ -1118,7 +1363,23 @@
                 <w:sz w:val="16"/>
                 <w:szCs w:val="16"/>
               </w:rPr>
-              <w:t>[if(p.lower=p.upper)]1[else][p.lower/]..[if(p.upper=-1)]*[else][p.upper/][/if][/if]</w:t>
+              <w:t>[if(</w:t>
+            </w:r>
+            <w:proofErr w:type="gramStart"/>
+            <w:r>
+              <w:rPr>
+                <w:sz w:val="16"/>
+                <w:szCs w:val="16"/>
+              </w:rPr>
+              <w:t>p.lower</w:t>
+            </w:r>
+            <w:proofErr w:type="gramEnd"/>
+            <w:r>
+              <w:rPr>
+                <w:sz w:val="16"/>
+                <w:szCs w:val="16"/>
+              </w:rPr>
+              <w:t>=p.upper)]1[else][p.lower/]..[if(p.upper=-1)]*[else][p.upper/][/if][/if]</w:t>
             </w:r>
           </w:p>
         </w:tc>
@@ -1138,7 +1399,23 @@
                 <w:sz w:val="16"/>
                 <w:szCs w:val="16"/>
               </w:rPr>
-              <w:t>[if(not(p.isReadOnly))]RW[else]R[/if]</w:t>
+              <w:t>[if(not(</w:t>
+            </w:r>
+            <w:proofErr w:type="gramStart"/>
+            <w:r>
+              <w:rPr>
+                <w:sz w:val="16"/>
+                <w:szCs w:val="16"/>
+              </w:rPr>
+              <w:t>p.isReadOnly</w:t>
+            </w:r>
+            <w:proofErr w:type="gramEnd"/>
+            <w:r>
+              <w:rPr>
+                <w:sz w:val="16"/>
+                <w:szCs w:val="16"/>
+              </w:rPr>
+              <w:t>))]RW[else]R[/if]</w:t>
             </w:r>
           </w:p>
         </w:tc>
@@ -1162,7 +1439,25 @@
                 <w:sz w:val="16"/>
                 <w:szCs w:val="16"/>
               </w:rPr>
-              <w:t>[for (st:Stereotype | p.getAppliedStereotypes())]&lt;drop/&gt;</w:t>
+              <w:t>[for (</w:t>
+            </w:r>
+            <w:proofErr w:type="gramStart"/>
+            <w:r>
+              <w:rPr>
+                <w:color w:val="7030A0"/>
+                <w:sz w:val="16"/>
+                <w:szCs w:val="16"/>
+              </w:rPr>
+              <w:t>st:Stereotype</w:t>
+            </w:r>
+            <w:proofErr w:type="gramEnd"/>
+            <w:r>
+              <w:rPr>
+                <w:color w:val="7030A0"/>
+                <w:sz w:val="16"/>
+                <w:szCs w:val="16"/>
+              </w:rPr>
+              <w:t xml:space="preserve"> | p.getAppliedStereotypes())]&lt;drop/&gt;</w:t>
             </w:r>
           </w:p>
           <w:p>
@@ -1199,7 +1494,25 @@
                 <w:sz w:val="16"/>
                 <w:szCs w:val="16"/>
               </w:rPr>
-              <w:t>[for(oa:Property|st.ownedAttribute)]&lt;drop/&gt;</w:t>
+              <w:t>[for(</w:t>
+            </w:r>
+            <w:proofErr w:type="gramStart"/>
+            <w:r>
+              <w:rPr>
+                <w:color w:val="7030A0"/>
+                <w:sz w:val="16"/>
+                <w:szCs w:val="16"/>
+              </w:rPr>
+              <w:t>oa:Property|st.ownedAttribute</w:t>
+            </w:r>
+            <w:proofErr w:type="gramEnd"/>
+            <w:r>
+              <w:rPr>
+                <w:color w:val="7030A0"/>
+                <w:sz w:val="16"/>
+                <w:szCs w:val="16"/>
+              </w:rPr>
+              <w:t>)]&lt;drop/&gt;</w:t>
             </w:r>
           </w:p>
           <w:p>
@@ -1235,7 +1548,25 @@
                 <w:sz w:val="16"/>
                 <w:szCs w:val="16"/>
               </w:rPr>
-              <w:t>[if oa.name.contains('part')]</w:t>
+              <w:t xml:space="preserve">[if </w:t>
+            </w:r>
+            <w:proofErr w:type="gramStart"/>
+            <w:r>
+              <w:rPr>
+                <w:color w:val="7030A0"/>
+                <w:sz w:val="16"/>
+                <w:szCs w:val="16"/>
+              </w:rPr>
+              <w:t>oa.name.contains</w:t>
+            </w:r>
+            <w:proofErr w:type="gramEnd"/>
+            <w:r>
+              <w:rPr>
+                <w:color w:val="7030A0"/>
+                <w:sz w:val="16"/>
+                <w:szCs w:val="16"/>
+              </w:rPr>
+              <w:t>('part')]</w:t>
             </w:r>
             <w:r>
               <w:rPr>
@@ -1286,7 +1617,23 @@
                 <w:sz w:val="16"/>
                 <w:szCs w:val="16"/>
               </w:rPr>
-              <w:t>[if oa.name.contains('attribute')]AVC: [p.getValue(st, oa.name).oclAsType(EnumerationLiteral).name/]</w:t>
+              <w:t xml:space="preserve">[if </w:t>
+            </w:r>
+            <w:proofErr w:type="gramStart"/>
+            <w:r>
+              <w:rPr>
+                <w:sz w:val="16"/>
+                <w:szCs w:val="16"/>
+              </w:rPr>
+              <w:t>oa.name.contains</w:t>
+            </w:r>
+            <w:proofErr w:type="gramEnd"/>
+            <w:r>
+              <w:rPr>
+                <w:sz w:val="16"/>
+                <w:szCs w:val="16"/>
+              </w:rPr>
+              <w:t>('attribute')]AVC: [p.getValue(st, oa.name).oclAsType(EnumerationLiteral).name/]</w:t>
             </w:r>
           </w:p>
           <w:p>
@@ -1332,7 +1679,23 @@
                 <w:szCs w:val="16"/>
               </w:rPr>
               <w:tab/>
-              <w:t>[if oa.name.contains('Invariant')]isInvariant: [p.getValue(st, oa.name).oclAsType(Boolean)/]</w:t>
+              <w:t xml:space="preserve">[if </w:t>
+            </w:r>
+            <w:proofErr w:type="gramStart"/>
+            <w:r>
+              <w:rPr>
+                <w:sz w:val="16"/>
+                <w:szCs w:val="16"/>
+              </w:rPr>
+              <w:t>oa.name.contains</w:t>
+            </w:r>
+            <w:proofErr w:type="gramEnd"/>
+            <w:r>
+              <w:rPr>
+                <w:sz w:val="16"/>
+                <w:szCs w:val="16"/>
+              </w:rPr>
+              <w:t>('Invariant')]isInvariant: [p.getValue(st, oa.name).oclAsType(Boolean)/]</w:t>
             </w:r>
           </w:p>
           <w:p>
@@ -1378,7 +1741,23 @@
                 <w:szCs w:val="16"/>
               </w:rPr>
               <w:tab/>
-              <w:t>[if oa.name.contains('value')]valueRange: [if (not p.getValue(st, oa.name).oclIsUndefined())][p.getValue(st, oa.name).oclAsType(String)/][else]no range constraint[/if]</w:t>
+              <w:t xml:space="preserve">[if </w:t>
+            </w:r>
+            <w:proofErr w:type="gramStart"/>
+            <w:r>
+              <w:rPr>
+                <w:sz w:val="16"/>
+                <w:szCs w:val="16"/>
+              </w:rPr>
+              <w:t>oa.name.contains</w:t>
+            </w:r>
+            <w:proofErr w:type="gramEnd"/>
+            <w:r>
+              <w:rPr>
+                <w:sz w:val="16"/>
+                <w:szCs w:val="16"/>
+              </w:rPr>
+              <w:t>('value')]valueRange: [if (not p.getValue(st, oa.name).oclIsUndefined())][p.getValue(st, oa.name).oclAsType(String)/][else]no range constraint[/if]</w:t>
             </w:r>
           </w:p>
           <w:p>
@@ -1424,7 +1803,23 @@
                 <w:szCs w:val="16"/>
               </w:rPr>
               <w:tab/>
-              <w:t>[if oa.name.contains('Length')]bitLength: [p.getValue(st, oa.name).oclAsType(EnumerationLiteral).name/]</w:t>
+              <w:t xml:space="preserve">[if </w:t>
+            </w:r>
+            <w:proofErr w:type="gramStart"/>
+            <w:r>
+              <w:rPr>
+                <w:sz w:val="16"/>
+                <w:szCs w:val="16"/>
+              </w:rPr>
+              <w:t>oa.name.contains</w:t>
+            </w:r>
+            <w:proofErr w:type="gramEnd"/>
+            <w:r>
+              <w:rPr>
+                <w:sz w:val="16"/>
+                <w:szCs w:val="16"/>
+              </w:rPr>
+              <w:t>('Length')]bitLength: [p.getValue(st, oa.name).oclAsType(EnumerationLiteral).name/]</w:t>
             </w:r>
           </w:p>
           <w:p>
@@ -1470,7 +1865,23 @@
                 <w:szCs w:val="16"/>
               </w:rPr>
               <w:tab/>
-              <w:t>[if oa.name.contains('unit')]unit: [if (not p.getValue(st, oa.name).oclIsUndefined())][p.getValue(st, oa.name).oclAsType(String)/][else]no unit defined[/if]</w:t>
+              <w:t xml:space="preserve">[if </w:t>
+            </w:r>
+            <w:proofErr w:type="gramStart"/>
+            <w:r>
+              <w:rPr>
+                <w:sz w:val="16"/>
+                <w:szCs w:val="16"/>
+              </w:rPr>
+              <w:t>oa.name.contains</w:t>
+            </w:r>
+            <w:proofErr w:type="gramEnd"/>
+            <w:r>
+              <w:rPr>
+                <w:sz w:val="16"/>
+                <w:szCs w:val="16"/>
+              </w:rPr>
+              <w:t>('unit')]unit: [if (not p.getValue(st, oa.name).oclIsUndefined())][p.getValue(st, oa.name).oclAsType(String)/][else]no unit defined[/if]</w:t>
             </w:r>
           </w:p>
           <w:p>
@@ -1517,7 +1928,23 @@
                 <w:szCs w:val="16"/>
               </w:rPr>
               <w:tab/>
-              <w:t>[if oa.name.contains('support')]support: [p.getValue(st, oa.name).oclAsType(EnumerationLiteral).name/]</w:t>
+              <w:t xml:space="preserve">[if </w:t>
+            </w:r>
+            <w:proofErr w:type="gramStart"/>
+            <w:r>
+              <w:rPr>
+                <w:sz w:val="16"/>
+                <w:szCs w:val="16"/>
+              </w:rPr>
+              <w:t>oa.name.contains</w:t>
+            </w:r>
+            <w:proofErr w:type="gramEnd"/>
+            <w:r>
+              <w:rPr>
+                <w:sz w:val="16"/>
+                <w:szCs w:val="16"/>
+              </w:rPr>
+              <w:t>('support')]support: [p.getValue(st, oa.name).oclAsType(EnumerationLiteral).name/]</w:t>
             </w:r>
           </w:p>
           <w:p>
@@ -1563,7 +1990,23 @@
                 <w:szCs w:val="16"/>
               </w:rPr>
               <w:tab/>
-              <w:t>[if oa.name.contains('condition')][if (not p.getValue(st, oa.name).oclIsUndefined())]condition:[p.getValue(st, oa.name).oclAsType(String)/][else] &lt;drop/&gt; [/if]</w:t>
+              <w:t xml:space="preserve">[if </w:t>
+            </w:r>
+            <w:proofErr w:type="gramStart"/>
+            <w:r>
+              <w:rPr>
+                <w:sz w:val="16"/>
+                <w:szCs w:val="16"/>
+              </w:rPr>
+              <w:t>oa.name.contains</w:t>
+            </w:r>
+            <w:proofErr w:type="gramEnd"/>
+            <w:r>
+              <w:rPr>
+                <w:sz w:val="16"/>
+                <w:szCs w:val="16"/>
+              </w:rPr>
+              <w:t>('condition')][if (not p.getValue(st, oa.name).oclIsUndefined())]condition:[p.getValue(st, oa.name).oclAsType(String)/][else] &lt;drop/&gt; [/if]</w:t>
             </w:r>
           </w:p>
           <w:p>
@@ -1601,7 +2044,25 @@
                 <w:sz w:val="16"/>
                 <w:szCs w:val="16"/>
               </w:rPr>
-              <w:t>[/if]&lt;drop/&gt;</w:t>
+              <w:t>[/</w:t>
+            </w:r>
+            <w:proofErr w:type="gramStart"/>
+            <w:r>
+              <w:rPr>
+                <w:color w:val="7030A0"/>
+                <w:sz w:val="16"/>
+                <w:szCs w:val="16"/>
+              </w:rPr>
+              <w:t>if]&lt;</w:t>
+            </w:r>
+            <w:proofErr w:type="gramEnd"/>
+            <w:r>
+              <w:rPr>
+                <w:color w:val="7030A0"/>
+                <w:sz w:val="16"/>
+                <w:szCs w:val="16"/>
+              </w:rPr>
+              <w:t>drop/&gt;</w:t>
             </w:r>
           </w:p>
           <w:p>
@@ -1620,7 +2081,25 @@
                 <w:sz w:val="16"/>
                 <w:szCs w:val="16"/>
               </w:rPr>
-              <w:t>[/if]&lt;drop/&gt;</w:t>
+              <w:t>[/</w:t>
+            </w:r>
+            <w:proofErr w:type="gramStart"/>
+            <w:r>
+              <w:rPr>
+                <w:color w:val="7030A0"/>
+                <w:sz w:val="16"/>
+                <w:szCs w:val="16"/>
+              </w:rPr>
+              <w:t>if]&lt;</w:t>
+            </w:r>
+            <w:proofErr w:type="gramEnd"/>
+            <w:r>
+              <w:rPr>
+                <w:color w:val="7030A0"/>
+                <w:sz w:val="16"/>
+                <w:szCs w:val="16"/>
+              </w:rPr>
+              <w:t>drop/&gt;</w:t>
             </w:r>
           </w:p>
           <w:p>
@@ -1639,7 +2118,25 @@
                 <w:sz w:val="16"/>
                 <w:szCs w:val="16"/>
               </w:rPr>
-              <w:t>[/if]&lt;drop/&gt;</w:t>
+              <w:t>[/</w:t>
+            </w:r>
+            <w:proofErr w:type="gramStart"/>
+            <w:r>
+              <w:rPr>
+                <w:color w:val="7030A0"/>
+                <w:sz w:val="16"/>
+                <w:szCs w:val="16"/>
+              </w:rPr>
+              <w:t>if]&lt;</w:t>
+            </w:r>
+            <w:proofErr w:type="gramEnd"/>
+            <w:r>
+              <w:rPr>
+                <w:color w:val="7030A0"/>
+                <w:sz w:val="16"/>
+                <w:szCs w:val="16"/>
+              </w:rPr>
+              <w:t>drop/&gt;</w:t>
             </w:r>
           </w:p>
           <w:p>
@@ -1658,7 +2155,25 @@
                 <w:sz w:val="16"/>
                 <w:szCs w:val="16"/>
               </w:rPr>
-              <w:t>[/if]&lt;drop/&gt;</w:t>
+              <w:t>[/</w:t>
+            </w:r>
+            <w:proofErr w:type="gramStart"/>
+            <w:r>
+              <w:rPr>
+                <w:color w:val="7030A0"/>
+                <w:sz w:val="16"/>
+                <w:szCs w:val="16"/>
+              </w:rPr>
+              <w:t>if]&lt;</w:t>
+            </w:r>
+            <w:proofErr w:type="gramEnd"/>
+            <w:r>
+              <w:rPr>
+                <w:color w:val="7030A0"/>
+                <w:sz w:val="16"/>
+                <w:szCs w:val="16"/>
+              </w:rPr>
+              <w:t>drop/&gt;</w:t>
             </w:r>
           </w:p>
           <w:p>
@@ -1677,7 +2192,25 @@
                 <w:sz w:val="16"/>
                 <w:szCs w:val="16"/>
               </w:rPr>
-              <w:t>[/if]&lt;drop/&gt;</w:t>
+              <w:t>[/</w:t>
+            </w:r>
+            <w:proofErr w:type="gramStart"/>
+            <w:r>
+              <w:rPr>
+                <w:color w:val="7030A0"/>
+                <w:sz w:val="16"/>
+                <w:szCs w:val="16"/>
+              </w:rPr>
+              <w:t>if]&lt;</w:t>
+            </w:r>
+            <w:proofErr w:type="gramEnd"/>
+            <w:r>
+              <w:rPr>
+                <w:color w:val="7030A0"/>
+                <w:sz w:val="16"/>
+                <w:szCs w:val="16"/>
+              </w:rPr>
+              <w:t>drop/&gt;</w:t>
             </w:r>
           </w:p>
           <w:p>
@@ -1696,7 +2229,25 @@
                 <w:sz w:val="16"/>
                 <w:szCs w:val="16"/>
               </w:rPr>
-              <w:t>[/if]&lt;drop/&gt;</w:t>
+              <w:t>[/</w:t>
+            </w:r>
+            <w:proofErr w:type="gramStart"/>
+            <w:r>
+              <w:rPr>
+                <w:color w:val="7030A0"/>
+                <w:sz w:val="16"/>
+                <w:szCs w:val="16"/>
+              </w:rPr>
+              <w:t>if]&lt;</w:t>
+            </w:r>
+            <w:proofErr w:type="gramEnd"/>
+            <w:r>
+              <w:rPr>
+                <w:color w:val="7030A0"/>
+                <w:sz w:val="16"/>
+                <w:szCs w:val="16"/>
+              </w:rPr>
+              <w:t>drop/&gt;</w:t>
             </w:r>
           </w:p>
           <w:p>
@@ -1715,7 +2266,25 @@
                 <w:sz w:val="16"/>
                 <w:szCs w:val="16"/>
               </w:rPr>
-              <w:t>[/if]&lt;drop/&gt;</w:t>
+              <w:t>[/</w:t>
+            </w:r>
+            <w:proofErr w:type="gramStart"/>
+            <w:r>
+              <w:rPr>
+                <w:color w:val="7030A0"/>
+                <w:sz w:val="16"/>
+                <w:szCs w:val="16"/>
+              </w:rPr>
+              <w:t>if]&lt;</w:t>
+            </w:r>
+            <w:proofErr w:type="gramEnd"/>
+            <w:r>
+              <w:rPr>
+                <w:color w:val="7030A0"/>
+                <w:sz w:val="16"/>
+                <w:szCs w:val="16"/>
+              </w:rPr>
+              <w:t>drop/&gt;</w:t>
             </w:r>
           </w:p>
           <w:p>
@@ -1734,7 +2303,25 @@
                 <w:sz w:val="16"/>
                 <w:szCs w:val="16"/>
               </w:rPr>
-              <w:t>[/if]&lt;drop/&gt;</w:t>
+              <w:t>[/</w:t>
+            </w:r>
+            <w:proofErr w:type="gramStart"/>
+            <w:r>
+              <w:rPr>
+                <w:color w:val="7030A0"/>
+                <w:sz w:val="16"/>
+                <w:szCs w:val="16"/>
+              </w:rPr>
+              <w:t>if]&lt;</w:t>
+            </w:r>
+            <w:proofErr w:type="gramEnd"/>
+            <w:r>
+              <w:rPr>
+                <w:color w:val="7030A0"/>
+                <w:sz w:val="16"/>
+                <w:szCs w:val="16"/>
+              </w:rPr>
+              <w:t>drop/&gt;</w:t>
             </w:r>
           </w:p>
           <w:p>
@@ -1753,7 +2340,25 @@
                 <w:sz w:val="16"/>
                 <w:szCs w:val="16"/>
               </w:rPr>
-              <w:t>[/for]&lt;drop/&gt;</w:t>
+              <w:t>[/</w:t>
+            </w:r>
+            <w:proofErr w:type="gramStart"/>
+            <w:r>
+              <w:rPr>
+                <w:color w:val="7030A0"/>
+                <w:sz w:val="16"/>
+                <w:szCs w:val="16"/>
+              </w:rPr>
+              <w:t>for]&lt;</w:t>
+            </w:r>
+            <w:proofErr w:type="gramEnd"/>
+            <w:r>
+              <w:rPr>
+                <w:color w:val="7030A0"/>
+                <w:sz w:val="16"/>
+                <w:szCs w:val="16"/>
+              </w:rPr>
+              <w:t>drop/&gt;</w:t>
             </w:r>
           </w:p>
           <w:p>
@@ -1772,7 +2377,25 @@
                 <w:sz w:val="16"/>
                 <w:szCs w:val="16"/>
               </w:rPr>
-              <w:t>[/for]&lt;drop/&gt;</w:t>
+              <w:t>[/</w:t>
+            </w:r>
+            <w:proofErr w:type="gramStart"/>
+            <w:r>
+              <w:rPr>
+                <w:color w:val="7030A0"/>
+                <w:sz w:val="16"/>
+                <w:szCs w:val="16"/>
+              </w:rPr>
+              <w:t>for]&lt;</w:t>
+            </w:r>
+            <w:proofErr w:type="gramEnd"/>
+            <w:r>
+              <w:rPr>
+                <w:color w:val="7030A0"/>
+                <w:sz w:val="16"/>
+                <w:szCs w:val="16"/>
+              </w:rPr>
+              <w:t>drop/&gt;</w:t>
             </w:r>
           </w:p>
         </w:tc>
@@ -1796,7 +2419,25 @@
                 <w:szCs w:val="16"/>
               </w:rPr>
               <w:lastRenderedPageBreak/>
-              <w:t>[if p.ownedComment-&gt;notEmpty()]&lt;drop/&gt;</w:t>
+              <w:t xml:space="preserve">[if </w:t>
+            </w:r>
+            <w:proofErr w:type="gramStart"/>
+            <w:r>
+              <w:rPr>
+                <w:color w:val="7030A0"/>
+                <w:sz w:val="16"/>
+                <w:szCs w:val="16"/>
+              </w:rPr>
+              <w:t>p.ownedComment</w:t>
+            </w:r>
+            <w:proofErr w:type="gramEnd"/>
+            <w:r>
+              <w:rPr>
+                <w:color w:val="7030A0"/>
+                <w:sz w:val="16"/>
+                <w:szCs w:val="16"/>
+              </w:rPr>
+              <w:t>-&gt;notEmpty()]&lt;drop/&gt;</w:t>
             </w:r>
           </w:p>
           <w:p>
@@ -1814,7 +2455,25 @@
                 <w:sz w:val="16"/>
                 <w:szCs w:val="16"/>
               </w:rPr>
-              <w:t>[for (c:Comment | p.ownedComment)] &lt;drop/&gt;</w:t>
+              <w:t>[for (</w:t>
+            </w:r>
+            <w:proofErr w:type="gramStart"/>
+            <w:r>
+              <w:rPr>
+                <w:color w:val="7030A0"/>
+                <w:sz w:val="16"/>
+                <w:szCs w:val="16"/>
+              </w:rPr>
+              <w:t>c:Comment</w:t>
+            </w:r>
+            <w:proofErr w:type="gramEnd"/>
+            <w:r>
+              <w:rPr>
+                <w:color w:val="7030A0"/>
+                <w:sz w:val="16"/>
+                <w:szCs w:val="16"/>
+              </w:rPr>
+              <w:t xml:space="preserve"> | p.ownedComment)] &lt;drop/&gt;</w:t>
             </w:r>
           </w:p>
           <w:p>
@@ -1831,7 +2490,23 @@
                 <w:sz w:val="16"/>
                 <w:szCs w:val="16"/>
               </w:rPr>
-              <w:t>[c._body.clean()/]</w:t>
+              <w:t>[c._</w:t>
+            </w:r>
+            <w:proofErr w:type="gramStart"/>
+            <w:r>
+              <w:rPr>
+                <w:sz w:val="16"/>
+                <w:szCs w:val="16"/>
+              </w:rPr>
+              <w:t>body.clean</w:t>
+            </w:r>
+            <w:proofErr w:type="gramEnd"/>
+            <w:r>
+              <w:rPr>
+                <w:sz w:val="16"/>
+                <w:szCs w:val="16"/>
+              </w:rPr>
+              <w:t>()/]</w:t>
             </w:r>
           </w:p>
           <w:p>
@@ -1849,7 +2524,25 @@
                 <w:sz w:val="16"/>
                 <w:szCs w:val="16"/>
               </w:rPr>
-              <w:t>[/for]&lt;drop/&gt;</w:t>
+              <w:t>[/</w:t>
+            </w:r>
+            <w:proofErr w:type="gramStart"/>
+            <w:r>
+              <w:rPr>
+                <w:color w:val="7030A0"/>
+                <w:sz w:val="16"/>
+                <w:szCs w:val="16"/>
+              </w:rPr>
+              <w:t>for]&lt;</w:t>
+            </w:r>
+            <w:proofErr w:type="gramEnd"/>
+            <w:r>
+              <w:rPr>
+                <w:color w:val="7030A0"/>
+                <w:sz w:val="16"/>
+                <w:szCs w:val="16"/>
+              </w:rPr>
+              <w:t>drop/&gt;</w:t>
             </w:r>
           </w:p>
           <w:p>
@@ -1867,7 +2560,25 @@
                 <w:sz w:val="16"/>
                 <w:szCs w:val="16"/>
               </w:rPr>
-              <w:t>[else][if (p.name.contains (‘_’))] See referenced class</w:t>
+              <w:t>[else</w:t>
+            </w:r>
+            <w:proofErr w:type="gramStart"/>
+            <w:r>
+              <w:rPr>
+                <w:color w:val="7030A0"/>
+                <w:sz w:val="16"/>
+                <w:szCs w:val="16"/>
+              </w:rPr>
+              <w:t>][</w:t>
+            </w:r>
+            <w:proofErr w:type="gramEnd"/>
+            <w:r>
+              <w:rPr>
+                <w:color w:val="7030A0"/>
+                <w:sz w:val="16"/>
+                <w:szCs w:val="16"/>
+              </w:rPr>
+              <w:t>if (p.name.contains (‘_’))] See referenced class</w:t>
             </w:r>
           </w:p>
           <w:p>
@@ -1903,7 +2614,25 @@
                 <w:sz w:val="16"/>
                 <w:szCs w:val="16"/>
               </w:rPr>
-              <w:t xml:space="preserve">[/if]&lt;drop/&gt; </w:t>
+              <w:t>[/</w:t>
+            </w:r>
+            <w:proofErr w:type="gramStart"/>
+            <w:r>
+              <w:rPr>
+                <w:color w:val="7030A0"/>
+                <w:sz w:val="16"/>
+                <w:szCs w:val="16"/>
+              </w:rPr>
+              <w:t>if]&lt;</w:t>
+            </w:r>
+            <w:proofErr w:type="gramEnd"/>
+            <w:r>
+              <w:rPr>
+                <w:color w:val="7030A0"/>
+                <w:sz w:val="16"/>
+                <w:szCs w:val="16"/>
+              </w:rPr>
+              <w:t xml:space="preserve">drop/&gt; </w:t>
             </w:r>
           </w:p>
           <w:p>
@@ -1921,7 +2650,25 @@
                 <w:sz w:val="16"/>
                 <w:szCs w:val="16"/>
               </w:rPr>
-              <w:t>[/if]&lt;drop/&gt;</w:t>
+              <w:t>[/</w:t>
+            </w:r>
+            <w:proofErr w:type="gramStart"/>
+            <w:r>
+              <w:rPr>
+                <w:color w:val="7030A0"/>
+                <w:sz w:val="16"/>
+                <w:szCs w:val="16"/>
+              </w:rPr>
+              <w:t>if]&lt;</w:t>
+            </w:r>
+            <w:proofErr w:type="gramEnd"/>
+            <w:r>
+              <w:rPr>
+                <w:color w:val="7030A0"/>
+                <w:sz w:val="16"/>
+                <w:szCs w:val="16"/>
+              </w:rPr>
+              <w:t>drop/&gt;</w:t>
             </w:r>
           </w:p>
         </w:tc>
@@ -1938,7 +2685,21 @@
         <w:rPr>
           <w:color w:val="7030A0"/>
         </w:rPr>
-        <w:t>[/for]&lt;drop/&gt;</w:t>
+        <w:t>[/</w:t>
+      </w:r>
+      <w:proofErr w:type="gramStart"/>
+      <w:r>
+        <w:rPr>
+          <w:color w:val="7030A0"/>
+        </w:rPr>
+        <w:t>for]&lt;</w:t>
+      </w:r>
+      <w:proofErr w:type="gramEnd"/>
+      <w:r>
+        <w:rPr>
+          <w:color w:val="7030A0"/>
+        </w:rPr>
+        <w:t>drop/&gt;</w:t>
       </w:r>
     </w:p>
     <w:p>
@@ -1966,7 +2727,21 @@
         <w:rPr>
           <w:color w:val="7030A0"/>
         </w:rPr>
-        <w:t>[else][/if]&lt;drop/&gt;</w:t>
+        <w:t>[else][/</w:t>
+      </w:r>
+      <w:proofErr w:type="gramStart"/>
+      <w:r>
+        <w:rPr>
+          <w:color w:val="7030A0"/>
+        </w:rPr>
+        <w:t>if]&lt;</w:t>
+      </w:r>
+      <w:proofErr w:type="gramEnd"/>
+      <w:r>
+        <w:rPr>
+          <w:color w:val="7030A0"/>
+        </w:rPr>
+        <w:t>drop/&gt;</w:t>
       </w:r>
     </w:p>
     <w:p>
@@ -1980,7 +2755,21 @@
         <w:rPr>
           <w:color w:val="7030A0"/>
         </w:rPr>
-        <w:t>[/for]&lt;drop/&gt;</w:t>
+        <w:t>[/</w:t>
+      </w:r>
+      <w:proofErr w:type="gramStart"/>
+      <w:r>
+        <w:rPr>
+          <w:color w:val="7030A0"/>
+        </w:rPr>
+        <w:t>for]&lt;</w:t>
+      </w:r>
+      <w:proofErr w:type="gramEnd"/>
+      <w:r>
+        <w:rPr>
+          <w:color w:val="7030A0"/>
+        </w:rPr>
+        <w:t>drop/&gt;</w:t>
       </w:r>
     </w:p>
     <w:p>
@@ -2002,7 +2791,21 @@
         <w:rPr>
           <w:color w:val="7030A0"/>
         </w:rPr>
-        <w:t>[for (dt:DataType | DataType.allInstances()-&gt;sortedBy(name))]&lt;drop/&gt;</w:t>
+        <w:t>[for (</w:t>
+      </w:r>
+      <w:proofErr w:type="gramStart"/>
+      <w:r>
+        <w:rPr>
+          <w:color w:val="7030A0"/>
+        </w:rPr>
+        <w:t>dt:DataType</w:t>
+      </w:r>
+      <w:proofErr w:type="gramEnd"/>
+      <w:r>
+        <w:rPr>
+          <w:color w:val="7030A0"/>
+        </w:rPr>
+        <w:t xml:space="preserve"> | DataType.allInstances()-&gt;sortedBy(name))]&lt;drop/&gt;</w:t>
       </w:r>
     </w:p>
     <w:p>
@@ -2016,7 +2819,21 @@
         <w:rPr>
           <w:color w:val="7030A0"/>
         </w:rPr>
-        <w:t>[if dt.oclIsTypeOf(DataType)]&lt;drop/&gt;</w:t>
+        <w:t xml:space="preserve">[if </w:t>
+      </w:r>
+      <w:proofErr w:type="gramStart"/>
+      <w:r>
+        <w:rPr>
+          <w:color w:val="7030A0"/>
+        </w:rPr>
+        <w:t>dt.oclIsTypeOf</w:t>
+      </w:r>
+      <w:proofErr w:type="gramEnd"/>
+      <w:r>
+        <w:rPr>
+          <w:color w:val="7030A0"/>
+        </w:rPr>
+        <w:t>(DataType)]&lt;drop/&gt;</w:t>
       </w:r>
     </w:p>
     <w:p>
@@ -2044,13 +2861,27 @@
         <w:rPr>
           <w:color w:val="7030A0"/>
         </w:rPr>
-        <w:t>[for (co:Com</w:t>
-      </w:r>
-      <w:r>
-        <w:rPr>
-          <w:color w:val="7030A0"/>
-        </w:rPr>
-        <w:t>ment | dt.ownedComment)]&lt;drop/&gt;</w:t>
+        <w:t>[for (</w:t>
+      </w:r>
+      <w:proofErr w:type="gramStart"/>
+      <w:r>
+        <w:rPr>
+          <w:color w:val="7030A0"/>
+        </w:rPr>
+        <w:t>co:Com</w:t>
+      </w:r>
+      <w:r>
+        <w:rPr>
+          <w:color w:val="7030A0"/>
+        </w:rPr>
+        <w:t>ment</w:t>
+      </w:r>
+      <w:proofErr w:type="gramEnd"/>
+      <w:r>
+        <w:rPr>
+          <w:color w:val="7030A0"/>
+        </w:rPr>
+        <w:t xml:space="preserve"> | dt.ownedComment)]&lt;drop/&gt;</w:t>
       </w:r>
     </w:p>
     <w:p>
@@ -2069,8 +2900,13 @@
       <w:r>
         <w:t>[co._</w:t>
       </w:r>
-      <w:r>
-        <w:t>body.clean()/</w:t>
+      <w:proofErr w:type="gramStart"/>
+      <w:r>
+        <w:t>body.clean</w:t>
+      </w:r>
+      <w:proofErr w:type="gramEnd"/>
+      <w:r>
+        <w:t>()/</w:t>
       </w:r>
       <w:r>
         <w:t>]</w:t>
@@ -2093,7 +2929,21 @@
         <w:rPr>
           <w:color w:val="7030A0"/>
         </w:rPr>
-        <w:t>[/for]&lt;drop/&gt;</w:t>
+        <w:t>[/</w:t>
+      </w:r>
+      <w:proofErr w:type="gramStart"/>
+      <w:r>
+        <w:rPr>
+          <w:color w:val="7030A0"/>
+        </w:rPr>
+        <w:t>for]&lt;</w:t>
+      </w:r>
+      <w:proofErr w:type="gramEnd"/>
+      <w:r>
+        <w:rPr>
+          <w:color w:val="7030A0"/>
+        </w:rPr>
+        <w:t>drop/&gt;</w:t>
       </w:r>
     </w:p>
     <w:p>
@@ -2115,7 +2965,21 @@
         <w:rPr>
           <w:color w:val="7030A0"/>
         </w:rPr>
-        <w:t>[for (st:Stereotype | dt.getAppliedStereotypes())]&lt;drop/&gt;</w:t>
+        <w:t>[for (</w:t>
+      </w:r>
+      <w:proofErr w:type="gramStart"/>
+      <w:r>
+        <w:rPr>
+          <w:color w:val="7030A0"/>
+        </w:rPr>
+        <w:t>st:Stereotype</w:t>
+      </w:r>
+      <w:proofErr w:type="gramEnd"/>
+      <w:r>
+        <w:rPr>
+          <w:color w:val="7030A0"/>
+        </w:rPr>
+        <w:t xml:space="preserve"> | dt.getAppliedStereotypes())]&lt;drop/&gt;</w:t>
       </w:r>
     </w:p>
     <w:p>
@@ -2142,7 +3006,21 @@
         <w:rPr>
           <w:color w:val="7030A0"/>
         </w:rPr>
-        <w:t>[/for]&lt;drop/&gt;</w:t>
+        <w:t>[/</w:t>
+      </w:r>
+      <w:proofErr w:type="gramStart"/>
+      <w:r>
+        <w:rPr>
+          <w:color w:val="7030A0"/>
+        </w:rPr>
+        <w:t>for]&lt;</w:t>
+      </w:r>
+      <w:proofErr w:type="gramEnd"/>
+      <w:r>
+        <w:rPr>
+          <w:color w:val="7030A0"/>
+        </w:rPr>
+        <w:t>drop/&gt;</w:t>
       </w:r>
     </w:p>
     <w:p>
@@ -2156,7 +3034,21 @@
         <w:rPr>
           <w:color w:val="7030A0"/>
         </w:rPr>
-        <w:t>[if  dt.ownedAttribute-&gt;notEmpty()]&lt;drop/&gt;</w:t>
+        <w:t>[</w:t>
+      </w:r>
+      <w:proofErr w:type="gramStart"/>
+      <w:r>
+        <w:rPr>
+          <w:color w:val="7030A0"/>
+        </w:rPr>
+        <w:t>if  dt</w:t>
+      </w:r>
+      <w:proofErr w:type="gramEnd"/>
+      <w:r>
+        <w:rPr>
+          <w:color w:val="7030A0"/>
+        </w:rPr>
+        <w:t>.ownedAttribute-&gt;notEmpty()]&lt;drop/&gt;</w:t>
       </w:r>
     </w:p>
     <w:p>
@@ -2451,7 +3343,23 @@
           <w:bCs/>
           <w:color w:val="7030A0"/>
         </w:rPr>
-        <w:t>[for (p:Property|dt.ownedAttribute)]&lt;drop/&gt;</w:t>
+        <w:t>[for (</w:t>
+      </w:r>
+      <w:proofErr w:type="gramStart"/>
+      <w:r>
+        <w:rPr>
+          <w:bCs/>
+          <w:color w:val="7030A0"/>
+        </w:rPr>
+        <w:t>p:Property|dt.ownedAttribute</w:t>
+      </w:r>
+      <w:proofErr w:type="gramEnd"/>
+      <w:r>
+        <w:rPr>
+          <w:bCs/>
+          <w:color w:val="7030A0"/>
+        </w:rPr>
+        <w:t>)]&lt;drop/&gt;</w:t>
       </w:r>
     </w:p>
     <w:tbl>
@@ -2516,7 +3424,29 @@
                 <w:szCs w:val="16"/>
                 <w:lang w:eastAsia="ja-JP"/>
               </w:rPr>
-              <w:t>[p.type.name/]</w:t>
+              <w:t>[</w:t>
+            </w:r>
+            <w:proofErr w:type="gramStart"/>
+            <w:r>
+              <w:rPr>
+                <w:rFonts w:asciiTheme="minorHAnsi" w:eastAsia="SimHei" w:hAnsiTheme="minorHAnsi" w:cs="Times New Roman"/>
+                <w:color w:val="141313"/>
+                <w:sz w:val="16"/>
+                <w:szCs w:val="16"/>
+                <w:lang w:eastAsia="ja-JP"/>
+              </w:rPr>
+              <w:t>p.type.name</w:t>
+            </w:r>
+            <w:proofErr w:type="gramEnd"/>
+            <w:r>
+              <w:rPr>
+                <w:rFonts w:asciiTheme="minorHAnsi" w:eastAsia="SimHei" w:hAnsiTheme="minorHAnsi" w:cs="Times New Roman"/>
+                <w:color w:val="141313"/>
+                <w:sz w:val="16"/>
+                <w:szCs w:val="16"/>
+                <w:lang w:eastAsia="ja-JP"/>
+              </w:rPr>
+              <w:t>/]</w:t>
             </w:r>
           </w:p>
           <w:p>
@@ -2535,7 +3465,29 @@
                 <w:szCs w:val="16"/>
                 <w:lang w:eastAsia="ja-JP"/>
               </w:rPr>
-              <w:t>[if p.defaultValue-&gt;notEmpty()]</w:t>
+              <w:t xml:space="preserve">[if </w:t>
+            </w:r>
+            <w:proofErr w:type="gramStart"/>
+            <w:r>
+              <w:rPr>
+                <w:rFonts w:asciiTheme="minorHAnsi" w:eastAsia="SimHei" w:hAnsiTheme="minorHAnsi" w:cs="Times New Roman"/>
+                <w:color w:val="7030A0"/>
+                <w:sz w:val="16"/>
+                <w:szCs w:val="16"/>
+                <w:lang w:eastAsia="ja-JP"/>
+              </w:rPr>
+              <w:t>p.defaultValue</w:t>
+            </w:r>
+            <w:proofErr w:type="gramEnd"/>
+            <w:r>
+              <w:rPr>
+                <w:rFonts w:asciiTheme="minorHAnsi" w:eastAsia="SimHei" w:hAnsiTheme="minorHAnsi" w:cs="Times New Roman"/>
+                <w:color w:val="7030A0"/>
+                <w:sz w:val="16"/>
+                <w:szCs w:val="16"/>
+                <w:lang w:eastAsia="ja-JP"/>
+              </w:rPr>
+              <w:t>-&gt;notEmpty()]</w:t>
             </w:r>
             <w:r>
               <w:rPr>
@@ -2597,7 +3549,27 @@
                 <w:sz w:val="16"/>
                 <w:szCs w:val="16"/>
               </w:rPr>
-              <w:t>[if(p.lower=p.upper)]</w:t>
+              <w:t>[if(</w:t>
+            </w:r>
+            <w:proofErr w:type="gramStart"/>
+            <w:r>
+              <w:rPr>
+                <w:rFonts w:asciiTheme="minorHAnsi" w:hAnsiTheme="minorHAnsi"/>
+                <w:color w:val="7030A0"/>
+                <w:sz w:val="16"/>
+                <w:szCs w:val="16"/>
+              </w:rPr>
+              <w:t>p.lower</w:t>
+            </w:r>
+            <w:proofErr w:type="gramEnd"/>
+            <w:r>
+              <w:rPr>
+                <w:rFonts w:asciiTheme="minorHAnsi" w:hAnsiTheme="minorHAnsi"/>
+                <w:color w:val="7030A0"/>
+                <w:sz w:val="16"/>
+                <w:szCs w:val="16"/>
+              </w:rPr>
+              <w:t>=p.upper)]</w:t>
             </w:r>
             <w:r>
               <w:rPr>
@@ -2688,7 +3660,27 @@
                 <w:sz w:val="16"/>
                 <w:szCs w:val="16"/>
               </w:rPr>
-              <w:t>[if(not(p.isReadOnly))]</w:t>
+              <w:t>[if(not(</w:t>
+            </w:r>
+            <w:proofErr w:type="gramStart"/>
+            <w:r>
+              <w:rPr>
+                <w:rFonts w:asciiTheme="minorHAnsi" w:hAnsiTheme="minorHAnsi"/>
+                <w:color w:val="7030A0"/>
+                <w:sz w:val="16"/>
+                <w:szCs w:val="16"/>
+              </w:rPr>
+              <w:t>p.isReadOnly</w:t>
+            </w:r>
+            <w:proofErr w:type="gramEnd"/>
+            <w:r>
+              <w:rPr>
+                <w:rFonts w:asciiTheme="minorHAnsi" w:hAnsiTheme="minorHAnsi"/>
+                <w:color w:val="7030A0"/>
+                <w:sz w:val="16"/>
+                <w:szCs w:val="16"/>
+              </w:rPr>
+              <w:t>))]</w:t>
             </w:r>
             <w:r>
               <w:rPr>
@@ -2749,7 +3741,29 @@
                 <w:szCs w:val="16"/>
                 <w:lang w:eastAsia="ja-JP"/>
               </w:rPr>
-              <w:t>[for (st:Stereotype | p.getAppliedStereotypes())]&lt;drop/&gt;</w:t>
+              <w:t>[for (</w:t>
+            </w:r>
+            <w:proofErr w:type="gramStart"/>
+            <w:r>
+              <w:rPr>
+                <w:rFonts w:asciiTheme="minorHAnsi" w:eastAsia="SimHei" w:hAnsiTheme="minorHAnsi" w:cs="Times New Roman"/>
+                <w:color w:val="7030A0"/>
+                <w:sz w:val="16"/>
+                <w:szCs w:val="16"/>
+                <w:lang w:eastAsia="ja-JP"/>
+              </w:rPr>
+              <w:t>st:Stereotype</w:t>
+            </w:r>
+            <w:proofErr w:type="gramEnd"/>
+            <w:r>
+              <w:rPr>
+                <w:rFonts w:asciiTheme="minorHAnsi" w:eastAsia="SimHei" w:hAnsiTheme="minorHAnsi" w:cs="Times New Roman"/>
+                <w:color w:val="7030A0"/>
+                <w:sz w:val="16"/>
+                <w:szCs w:val="16"/>
+                <w:lang w:eastAsia="ja-JP"/>
+              </w:rPr>
+              <w:t xml:space="preserve"> | p.getAppliedStereotypes())]&lt;drop/&gt;</w:t>
             </w:r>
           </w:p>
           <w:p>
@@ -2792,7 +3806,29 @@
                 <w:szCs w:val="16"/>
                 <w:lang w:eastAsia="ja-JP"/>
               </w:rPr>
-              <w:t>[for(oa:Property|st.ownedAttribute)]&lt;drop/&gt;</w:t>
+              <w:t>[for(</w:t>
+            </w:r>
+            <w:proofErr w:type="gramStart"/>
+            <w:r>
+              <w:rPr>
+                <w:rFonts w:asciiTheme="minorHAnsi" w:eastAsia="SimHei" w:hAnsiTheme="minorHAnsi" w:cs="Times New Roman"/>
+                <w:color w:val="7030A0"/>
+                <w:sz w:val="16"/>
+                <w:szCs w:val="16"/>
+                <w:lang w:eastAsia="ja-JP"/>
+              </w:rPr>
+              <w:t>oa:Property|st.ownedAttribute</w:t>
+            </w:r>
+            <w:proofErr w:type="gramEnd"/>
+            <w:r>
+              <w:rPr>
+                <w:rFonts w:asciiTheme="minorHAnsi" w:eastAsia="SimHei" w:hAnsiTheme="minorHAnsi" w:cs="Times New Roman"/>
+                <w:color w:val="7030A0"/>
+                <w:sz w:val="16"/>
+                <w:szCs w:val="16"/>
+                <w:lang w:eastAsia="ja-JP"/>
+              </w:rPr>
+              <w:t>)]&lt;drop/&gt;</w:t>
             </w:r>
           </w:p>
           <w:p>
@@ -2817,7 +3853,27 @@
                 <w:sz w:val="16"/>
                 <w:szCs w:val="16"/>
               </w:rPr>
-              <w:t>[if oa.name.contains('part')]</w:t>
+              <w:t xml:space="preserve">[if </w:t>
+            </w:r>
+            <w:proofErr w:type="gramStart"/>
+            <w:r>
+              <w:rPr>
+                <w:rFonts w:asciiTheme="minorHAnsi" w:eastAsia="SimHei" w:hAnsiTheme="minorHAnsi" w:cs="Times New Roman"/>
+                <w:color w:val="7030A0"/>
+                <w:sz w:val="16"/>
+                <w:szCs w:val="16"/>
+              </w:rPr>
+              <w:t>oa.name.contains</w:t>
+            </w:r>
+            <w:proofErr w:type="gramEnd"/>
+            <w:r>
+              <w:rPr>
+                <w:rFonts w:asciiTheme="minorHAnsi" w:eastAsia="SimHei" w:hAnsiTheme="minorHAnsi" w:cs="Times New Roman"/>
+                <w:color w:val="7030A0"/>
+                <w:sz w:val="16"/>
+                <w:szCs w:val="16"/>
+              </w:rPr>
+              <w:t>('part')]</w:t>
             </w:r>
             <w:r>
               <w:rPr>
@@ -2874,7 +3930,27 @@
                 <w:sz w:val="16"/>
                 <w:szCs w:val="16"/>
               </w:rPr>
-              <w:t>[if oa.name.contains('attribute')]</w:t>
+              <w:t xml:space="preserve">[if </w:t>
+            </w:r>
+            <w:proofErr w:type="gramStart"/>
+            <w:r>
+              <w:rPr>
+                <w:rFonts w:asciiTheme="minorHAnsi" w:eastAsia="SimHei" w:hAnsiTheme="minorHAnsi" w:cs="Times New Roman"/>
+                <w:color w:val="7030A0"/>
+                <w:sz w:val="16"/>
+                <w:szCs w:val="16"/>
+              </w:rPr>
+              <w:t>oa.name.contains</w:t>
+            </w:r>
+            <w:proofErr w:type="gramEnd"/>
+            <w:r>
+              <w:rPr>
+                <w:rFonts w:asciiTheme="minorHAnsi" w:eastAsia="SimHei" w:hAnsiTheme="minorHAnsi" w:cs="Times New Roman"/>
+                <w:color w:val="7030A0"/>
+                <w:sz w:val="16"/>
+                <w:szCs w:val="16"/>
+              </w:rPr>
+              <w:t>('attribute')]</w:t>
             </w:r>
             <w:r>
               <w:rPr>
@@ -2931,7 +4007,27 @@
                 <w:sz w:val="16"/>
                 <w:szCs w:val="16"/>
               </w:rPr>
-              <w:t>[if oa.name.contains('Invariant')]</w:t>
+              <w:t xml:space="preserve">[if </w:t>
+            </w:r>
+            <w:proofErr w:type="gramStart"/>
+            <w:r>
+              <w:rPr>
+                <w:rFonts w:asciiTheme="minorHAnsi" w:eastAsia="SimHei" w:hAnsiTheme="minorHAnsi" w:cs="Times New Roman"/>
+                <w:color w:val="7030A0"/>
+                <w:sz w:val="16"/>
+                <w:szCs w:val="16"/>
+              </w:rPr>
+              <w:t>oa.name.contains</w:t>
+            </w:r>
+            <w:proofErr w:type="gramEnd"/>
+            <w:r>
+              <w:rPr>
+                <w:rFonts w:asciiTheme="minorHAnsi" w:eastAsia="SimHei" w:hAnsiTheme="minorHAnsi" w:cs="Times New Roman"/>
+                <w:color w:val="7030A0"/>
+                <w:sz w:val="16"/>
+                <w:szCs w:val="16"/>
+              </w:rPr>
+              <w:t>('Invariant')]</w:t>
             </w:r>
             <w:r>
               <w:rPr>
@@ -2988,7 +4084,27 @@
                 <w:sz w:val="16"/>
                 <w:szCs w:val="16"/>
               </w:rPr>
-              <w:t>[if oa.name.contains('value')]</w:t>
+              <w:t xml:space="preserve">[if </w:t>
+            </w:r>
+            <w:proofErr w:type="gramStart"/>
+            <w:r>
+              <w:rPr>
+                <w:rFonts w:asciiTheme="minorHAnsi" w:eastAsia="SimHei" w:hAnsiTheme="minorHAnsi" w:cs="Times New Roman"/>
+                <w:color w:val="7030A0"/>
+                <w:sz w:val="16"/>
+                <w:szCs w:val="16"/>
+              </w:rPr>
+              <w:t>oa.name.contains</w:t>
+            </w:r>
+            <w:proofErr w:type="gramEnd"/>
+            <w:r>
+              <w:rPr>
+                <w:rFonts w:asciiTheme="minorHAnsi" w:eastAsia="SimHei" w:hAnsiTheme="minorHAnsi" w:cs="Times New Roman"/>
+                <w:color w:val="7030A0"/>
+                <w:sz w:val="16"/>
+                <w:szCs w:val="16"/>
+              </w:rPr>
+              <w:t>('value')]</w:t>
             </w:r>
             <w:r>
               <w:rPr>
@@ -3088,7 +4204,27 @@
                 <w:sz w:val="16"/>
                 <w:szCs w:val="16"/>
               </w:rPr>
-              <w:t>[if oa.name.contains('Length')]</w:t>
+              <w:t xml:space="preserve">[if </w:t>
+            </w:r>
+            <w:proofErr w:type="gramStart"/>
+            <w:r>
+              <w:rPr>
+                <w:rFonts w:asciiTheme="minorHAnsi" w:eastAsia="SimHei" w:hAnsiTheme="minorHAnsi" w:cs="Times New Roman"/>
+                <w:color w:val="7030A0"/>
+                <w:sz w:val="16"/>
+                <w:szCs w:val="16"/>
+              </w:rPr>
+              <w:t>oa.name.contains</w:t>
+            </w:r>
+            <w:proofErr w:type="gramEnd"/>
+            <w:r>
+              <w:rPr>
+                <w:rFonts w:asciiTheme="minorHAnsi" w:eastAsia="SimHei" w:hAnsiTheme="minorHAnsi" w:cs="Times New Roman"/>
+                <w:color w:val="7030A0"/>
+                <w:sz w:val="16"/>
+                <w:szCs w:val="16"/>
+              </w:rPr>
+              <w:t>('Length')]</w:t>
             </w:r>
             <w:r>
               <w:rPr>
@@ -3145,7 +4281,27 @@
                 <w:sz w:val="16"/>
                 <w:szCs w:val="16"/>
               </w:rPr>
-              <w:t>[if oa.name.contains('unit')]</w:t>
+              <w:t xml:space="preserve">[if </w:t>
+            </w:r>
+            <w:proofErr w:type="gramStart"/>
+            <w:r>
+              <w:rPr>
+                <w:rFonts w:asciiTheme="minorHAnsi" w:eastAsia="SimHei" w:hAnsiTheme="minorHAnsi" w:cs="Times New Roman"/>
+                <w:color w:val="7030A0"/>
+                <w:sz w:val="16"/>
+                <w:szCs w:val="16"/>
+              </w:rPr>
+              <w:t>oa.name.contains</w:t>
+            </w:r>
+            <w:proofErr w:type="gramEnd"/>
+            <w:r>
+              <w:rPr>
+                <w:rFonts w:asciiTheme="minorHAnsi" w:eastAsia="SimHei" w:hAnsiTheme="minorHAnsi" w:cs="Times New Roman"/>
+                <w:color w:val="7030A0"/>
+                <w:sz w:val="16"/>
+                <w:szCs w:val="16"/>
+              </w:rPr>
+              <w:t>('unit')]</w:t>
             </w:r>
             <w:r>
               <w:rPr>
@@ -3255,7 +4411,27 @@
                 <w:sz w:val="16"/>
                 <w:szCs w:val="16"/>
               </w:rPr>
-              <w:t>[if oa.name.contains('support')]</w:t>
+              <w:t xml:space="preserve">[if </w:t>
+            </w:r>
+            <w:proofErr w:type="gramStart"/>
+            <w:r>
+              <w:rPr>
+                <w:rFonts w:asciiTheme="minorHAnsi" w:eastAsia="SimHei" w:hAnsiTheme="minorHAnsi" w:cs="Times New Roman"/>
+                <w:color w:val="7030A0"/>
+                <w:sz w:val="16"/>
+                <w:szCs w:val="16"/>
+              </w:rPr>
+              <w:t>oa.name.contains</w:t>
+            </w:r>
+            <w:proofErr w:type="gramEnd"/>
+            <w:r>
+              <w:rPr>
+                <w:rFonts w:asciiTheme="minorHAnsi" w:eastAsia="SimHei" w:hAnsiTheme="minorHAnsi" w:cs="Times New Roman"/>
+                <w:color w:val="7030A0"/>
+                <w:sz w:val="16"/>
+                <w:szCs w:val="16"/>
+              </w:rPr>
+              <w:t>('support')]</w:t>
             </w:r>
             <w:r>
               <w:rPr>
@@ -3312,7 +4488,27 @@
                 <w:sz w:val="16"/>
                 <w:szCs w:val="16"/>
               </w:rPr>
-              <w:t>[if oa.name.contains('condition')][if (not p.getValue(st, oa.name).oclIsUndefined())]</w:t>
+              <w:t xml:space="preserve">[if </w:t>
+            </w:r>
+            <w:proofErr w:type="gramStart"/>
+            <w:r>
+              <w:rPr>
+                <w:rFonts w:asciiTheme="minorHAnsi" w:eastAsia="SimHei" w:hAnsiTheme="minorHAnsi" w:cs="Times New Roman"/>
+                <w:color w:val="7030A0"/>
+                <w:sz w:val="16"/>
+                <w:szCs w:val="16"/>
+              </w:rPr>
+              <w:t>oa.name.contains</w:t>
+            </w:r>
+            <w:proofErr w:type="gramEnd"/>
+            <w:r>
+              <w:rPr>
+                <w:rFonts w:asciiTheme="minorHAnsi" w:eastAsia="SimHei" w:hAnsiTheme="minorHAnsi" w:cs="Times New Roman"/>
+                <w:color w:val="7030A0"/>
+                <w:sz w:val="16"/>
+                <w:szCs w:val="16"/>
+              </w:rPr>
+              <w:t>('condition')][if (not p.getValue(st, oa.name).oclIsUndefined())]</w:t>
             </w:r>
             <w:r>
               <w:rPr>
@@ -3376,7 +4572,29 @@
                 <w:szCs w:val="16"/>
                 <w:lang w:eastAsia="ja-JP"/>
               </w:rPr>
-              <w:t>[/if]&lt;drop/&gt;</w:t>
+              <w:t>[/</w:t>
+            </w:r>
+            <w:proofErr w:type="gramStart"/>
+            <w:r>
+              <w:rPr>
+                <w:rFonts w:asciiTheme="minorHAnsi" w:eastAsia="SimHei" w:hAnsiTheme="minorHAnsi" w:cs="Times New Roman"/>
+                <w:color w:val="7030A0"/>
+                <w:sz w:val="16"/>
+                <w:szCs w:val="16"/>
+                <w:lang w:eastAsia="ja-JP"/>
+              </w:rPr>
+              <w:t>if]&lt;</w:t>
+            </w:r>
+            <w:proofErr w:type="gramEnd"/>
+            <w:r>
+              <w:rPr>
+                <w:rFonts w:asciiTheme="minorHAnsi" w:eastAsia="SimHei" w:hAnsiTheme="minorHAnsi" w:cs="Times New Roman"/>
+                <w:color w:val="7030A0"/>
+                <w:sz w:val="16"/>
+                <w:szCs w:val="16"/>
+                <w:lang w:eastAsia="ja-JP"/>
+              </w:rPr>
+              <w:t>drop/&gt;</w:t>
             </w:r>
           </w:p>
           <w:p>
@@ -3399,7 +4617,29 @@
                 <w:szCs w:val="16"/>
                 <w:lang w:eastAsia="ja-JP"/>
               </w:rPr>
-              <w:t>[/if]&lt;drop/&gt;</w:t>
+              <w:t>[/</w:t>
+            </w:r>
+            <w:proofErr w:type="gramStart"/>
+            <w:r>
+              <w:rPr>
+                <w:rFonts w:asciiTheme="minorHAnsi" w:eastAsia="SimHei" w:hAnsiTheme="minorHAnsi" w:cs="Times New Roman"/>
+                <w:color w:val="7030A0"/>
+                <w:sz w:val="16"/>
+                <w:szCs w:val="16"/>
+                <w:lang w:eastAsia="ja-JP"/>
+              </w:rPr>
+              <w:t>if]&lt;</w:t>
+            </w:r>
+            <w:proofErr w:type="gramEnd"/>
+            <w:r>
+              <w:rPr>
+                <w:rFonts w:asciiTheme="minorHAnsi" w:eastAsia="SimHei" w:hAnsiTheme="minorHAnsi" w:cs="Times New Roman"/>
+                <w:color w:val="7030A0"/>
+                <w:sz w:val="16"/>
+                <w:szCs w:val="16"/>
+                <w:lang w:eastAsia="ja-JP"/>
+              </w:rPr>
+              <w:t>drop/&gt;</w:t>
             </w:r>
           </w:p>
           <w:p>
@@ -3422,7 +4662,29 @@
                 <w:szCs w:val="16"/>
                 <w:lang w:eastAsia="ja-JP"/>
               </w:rPr>
-              <w:t xml:space="preserve"> [/if]&lt;drop/&gt;</w:t>
+              <w:t xml:space="preserve"> [/</w:t>
+            </w:r>
+            <w:proofErr w:type="gramStart"/>
+            <w:r>
+              <w:rPr>
+                <w:rFonts w:asciiTheme="minorHAnsi" w:eastAsia="SimHei" w:hAnsiTheme="minorHAnsi" w:cs="Times New Roman"/>
+                <w:color w:val="7030A0"/>
+                <w:sz w:val="16"/>
+                <w:szCs w:val="16"/>
+                <w:lang w:eastAsia="ja-JP"/>
+              </w:rPr>
+              <w:t>if]&lt;</w:t>
+            </w:r>
+            <w:proofErr w:type="gramEnd"/>
+            <w:r>
+              <w:rPr>
+                <w:rFonts w:asciiTheme="minorHAnsi" w:eastAsia="SimHei" w:hAnsiTheme="minorHAnsi" w:cs="Times New Roman"/>
+                <w:color w:val="7030A0"/>
+                <w:sz w:val="16"/>
+                <w:szCs w:val="16"/>
+                <w:lang w:eastAsia="ja-JP"/>
+              </w:rPr>
+              <w:t>drop/&gt;</w:t>
             </w:r>
           </w:p>
           <w:p>
@@ -3445,7 +4707,29 @@
                 <w:szCs w:val="16"/>
                 <w:lang w:eastAsia="ja-JP"/>
               </w:rPr>
-              <w:t>[/if]&lt;drop/&gt;</w:t>
+              <w:t>[/</w:t>
+            </w:r>
+            <w:proofErr w:type="gramStart"/>
+            <w:r>
+              <w:rPr>
+                <w:rFonts w:asciiTheme="minorHAnsi" w:eastAsia="SimHei" w:hAnsiTheme="minorHAnsi" w:cs="Times New Roman"/>
+                <w:color w:val="7030A0"/>
+                <w:sz w:val="16"/>
+                <w:szCs w:val="16"/>
+                <w:lang w:eastAsia="ja-JP"/>
+              </w:rPr>
+              <w:t>if]&lt;</w:t>
+            </w:r>
+            <w:proofErr w:type="gramEnd"/>
+            <w:r>
+              <w:rPr>
+                <w:rFonts w:asciiTheme="minorHAnsi" w:eastAsia="SimHei" w:hAnsiTheme="minorHAnsi" w:cs="Times New Roman"/>
+                <w:color w:val="7030A0"/>
+                <w:sz w:val="16"/>
+                <w:szCs w:val="16"/>
+                <w:lang w:eastAsia="ja-JP"/>
+              </w:rPr>
+              <w:t>drop/&gt;</w:t>
             </w:r>
           </w:p>
           <w:p>
@@ -3468,7 +4752,29 @@
                 <w:szCs w:val="16"/>
                 <w:lang w:eastAsia="ja-JP"/>
               </w:rPr>
-              <w:t>[/if]&lt;drop/&gt;</w:t>
+              <w:t>[/</w:t>
+            </w:r>
+            <w:proofErr w:type="gramStart"/>
+            <w:r>
+              <w:rPr>
+                <w:rFonts w:asciiTheme="minorHAnsi" w:eastAsia="SimHei" w:hAnsiTheme="minorHAnsi" w:cs="Times New Roman"/>
+                <w:color w:val="7030A0"/>
+                <w:sz w:val="16"/>
+                <w:szCs w:val="16"/>
+                <w:lang w:eastAsia="ja-JP"/>
+              </w:rPr>
+              <w:t>if]&lt;</w:t>
+            </w:r>
+            <w:proofErr w:type="gramEnd"/>
+            <w:r>
+              <w:rPr>
+                <w:rFonts w:asciiTheme="minorHAnsi" w:eastAsia="SimHei" w:hAnsiTheme="minorHAnsi" w:cs="Times New Roman"/>
+                <w:color w:val="7030A0"/>
+                <w:sz w:val="16"/>
+                <w:szCs w:val="16"/>
+                <w:lang w:eastAsia="ja-JP"/>
+              </w:rPr>
+              <w:t>drop/&gt;</w:t>
             </w:r>
           </w:p>
           <w:p>
@@ -3491,7 +4797,29 @@
                 <w:szCs w:val="16"/>
                 <w:lang w:eastAsia="ja-JP"/>
               </w:rPr>
-              <w:t>[/if]&lt;drop/&gt;</w:t>
+              <w:t>[/</w:t>
+            </w:r>
+            <w:proofErr w:type="gramStart"/>
+            <w:r>
+              <w:rPr>
+                <w:rFonts w:asciiTheme="minorHAnsi" w:eastAsia="SimHei" w:hAnsiTheme="minorHAnsi" w:cs="Times New Roman"/>
+                <w:color w:val="7030A0"/>
+                <w:sz w:val="16"/>
+                <w:szCs w:val="16"/>
+                <w:lang w:eastAsia="ja-JP"/>
+              </w:rPr>
+              <w:t>if]&lt;</w:t>
+            </w:r>
+            <w:proofErr w:type="gramEnd"/>
+            <w:r>
+              <w:rPr>
+                <w:rFonts w:asciiTheme="minorHAnsi" w:eastAsia="SimHei" w:hAnsiTheme="minorHAnsi" w:cs="Times New Roman"/>
+                <w:color w:val="7030A0"/>
+                <w:sz w:val="16"/>
+                <w:szCs w:val="16"/>
+                <w:lang w:eastAsia="ja-JP"/>
+              </w:rPr>
+              <w:t>drop/&gt;</w:t>
             </w:r>
           </w:p>
           <w:p>
@@ -3514,7 +4842,29 @@
                 <w:szCs w:val="16"/>
                 <w:lang w:eastAsia="ja-JP"/>
               </w:rPr>
-              <w:t>[/if]&lt;drop/&gt;</w:t>
+              <w:t>[/</w:t>
+            </w:r>
+            <w:proofErr w:type="gramStart"/>
+            <w:r>
+              <w:rPr>
+                <w:rFonts w:asciiTheme="minorHAnsi" w:eastAsia="SimHei" w:hAnsiTheme="minorHAnsi" w:cs="Times New Roman"/>
+                <w:color w:val="7030A0"/>
+                <w:sz w:val="16"/>
+                <w:szCs w:val="16"/>
+                <w:lang w:eastAsia="ja-JP"/>
+              </w:rPr>
+              <w:t>if]&lt;</w:t>
+            </w:r>
+            <w:proofErr w:type="gramEnd"/>
+            <w:r>
+              <w:rPr>
+                <w:rFonts w:asciiTheme="minorHAnsi" w:eastAsia="SimHei" w:hAnsiTheme="minorHAnsi" w:cs="Times New Roman"/>
+                <w:color w:val="7030A0"/>
+                <w:sz w:val="16"/>
+                <w:szCs w:val="16"/>
+                <w:lang w:eastAsia="ja-JP"/>
+              </w:rPr>
+              <w:t>drop/&gt;</w:t>
             </w:r>
           </w:p>
           <w:p>
@@ -3547,7 +4897,29 @@
                 <w:szCs w:val="16"/>
                 <w:lang w:eastAsia="ja-JP"/>
               </w:rPr>
-              <w:t>/if]&lt;drop/&gt;</w:t>
+              <w:t>/</w:t>
+            </w:r>
+            <w:proofErr w:type="gramStart"/>
+            <w:r>
+              <w:rPr>
+                <w:rFonts w:asciiTheme="minorHAnsi" w:eastAsia="SimHei" w:hAnsiTheme="minorHAnsi" w:cs="Times New Roman"/>
+                <w:color w:val="7030A0"/>
+                <w:sz w:val="16"/>
+                <w:szCs w:val="16"/>
+                <w:lang w:eastAsia="ja-JP"/>
+              </w:rPr>
+              <w:t>if]&lt;</w:t>
+            </w:r>
+            <w:proofErr w:type="gramEnd"/>
+            <w:r>
+              <w:rPr>
+                <w:rFonts w:asciiTheme="minorHAnsi" w:eastAsia="SimHei" w:hAnsiTheme="minorHAnsi" w:cs="Times New Roman"/>
+                <w:color w:val="7030A0"/>
+                <w:sz w:val="16"/>
+                <w:szCs w:val="16"/>
+                <w:lang w:eastAsia="ja-JP"/>
+              </w:rPr>
+              <w:t>drop/&gt;</w:t>
             </w:r>
           </w:p>
           <w:p>
@@ -3570,7 +4942,29 @@
                 <w:szCs w:val="16"/>
                 <w:lang w:eastAsia="ja-JP"/>
               </w:rPr>
-              <w:t>[/for]&lt;drop/&gt;</w:t>
+              <w:t>[/</w:t>
+            </w:r>
+            <w:proofErr w:type="gramStart"/>
+            <w:r>
+              <w:rPr>
+                <w:rFonts w:asciiTheme="minorHAnsi" w:eastAsia="SimHei" w:hAnsiTheme="minorHAnsi" w:cs="Times New Roman"/>
+                <w:color w:val="7030A0"/>
+                <w:sz w:val="16"/>
+                <w:szCs w:val="16"/>
+                <w:lang w:eastAsia="ja-JP"/>
+              </w:rPr>
+              <w:t>for]&lt;</w:t>
+            </w:r>
+            <w:proofErr w:type="gramEnd"/>
+            <w:r>
+              <w:rPr>
+                <w:rFonts w:asciiTheme="minorHAnsi" w:eastAsia="SimHei" w:hAnsiTheme="minorHAnsi" w:cs="Times New Roman"/>
+                <w:color w:val="7030A0"/>
+                <w:sz w:val="16"/>
+                <w:szCs w:val="16"/>
+                <w:lang w:eastAsia="ja-JP"/>
+              </w:rPr>
+              <w:t>drop/&gt;</w:t>
             </w:r>
           </w:p>
           <w:p>
@@ -3591,7 +4985,29 @@
                 <w:szCs w:val="16"/>
                 <w:lang w:eastAsia="ja-JP"/>
               </w:rPr>
-              <w:t>[/for]&lt;drop/&gt;</w:t>
+              <w:t>[/</w:t>
+            </w:r>
+            <w:proofErr w:type="gramStart"/>
+            <w:r>
+              <w:rPr>
+                <w:rFonts w:asciiTheme="minorHAnsi" w:eastAsia="SimHei" w:hAnsiTheme="minorHAnsi" w:cs="Times New Roman"/>
+                <w:color w:val="7030A0"/>
+                <w:sz w:val="16"/>
+                <w:szCs w:val="16"/>
+                <w:lang w:eastAsia="ja-JP"/>
+              </w:rPr>
+              <w:t>for]&lt;</w:t>
+            </w:r>
+            <w:proofErr w:type="gramEnd"/>
+            <w:r>
+              <w:rPr>
+                <w:rFonts w:asciiTheme="minorHAnsi" w:eastAsia="SimHei" w:hAnsiTheme="minorHAnsi" w:cs="Times New Roman"/>
+                <w:color w:val="7030A0"/>
+                <w:sz w:val="16"/>
+                <w:szCs w:val="16"/>
+                <w:lang w:eastAsia="ja-JP"/>
+              </w:rPr>
+              <w:t>drop/&gt;</w:t>
             </w:r>
           </w:p>
         </w:tc>
@@ -3619,7 +5035,29 @@
                 <w:lang w:eastAsia="ja-JP"/>
               </w:rPr>
               <w:lastRenderedPageBreak/>
-              <w:t>[for (c:Comment | p.ownedComment)] &lt;drop/&gt;</w:t>
+              <w:t>[for (</w:t>
+            </w:r>
+            <w:proofErr w:type="gramStart"/>
+            <w:r>
+              <w:rPr>
+                <w:rFonts w:asciiTheme="minorHAnsi" w:eastAsia="SimHei" w:hAnsiTheme="minorHAnsi" w:cs="Times New Roman"/>
+                <w:color w:val="7030A0"/>
+                <w:sz w:val="16"/>
+                <w:szCs w:val="16"/>
+                <w:lang w:eastAsia="ja-JP"/>
+              </w:rPr>
+              <w:t>c:Comment</w:t>
+            </w:r>
+            <w:proofErr w:type="gramEnd"/>
+            <w:r>
+              <w:rPr>
+                <w:rFonts w:asciiTheme="minorHAnsi" w:eastAsia="SimHei" w:hAnsiTheme="minorHAnsi" w:cs="Times New Roman"/>
+                <w:color w:val="7030A0"/>
+                <w:sz w:val="16"/>
+                <w:szCs w:val="16"/>
+                <w:lang w:eastAsia="ja-JP"/>
+              </w:rPr>
+              <w:t xml:space="preserve"> | p.ownedComment)] &lt;drop/&gt;</w:t>
             </w:r>
           </w:p>
           <w:p>
@@ -3640,7 +5078,29 @@
                 <w:szCs w:val="16"/>
                 <w:lang w:eastAsia="ja-JP"/>
               </w:rPr>
-              <w:t>[c._body.clean()/]</w:t>
+              <w:t>[c._</w:t>
+            </w:r>
+            <w:proofErr w:type="gramStart"/>
+            <w:r>
+              <w:rPr>
+                <w:rFonts w:asciiTheme="minorHAnsi" w:eastAsia="SimHei" w:hAnsiTheme="minorHAnsi" w:cs="Times New Roman"/>
+                <w:color w:val="141313"/>
+                <w:sz w:val="16"/>
+                <w:szCs w:val="16"/>
+                <w:lang w:eastAsia="ja-JP"/>
+              </w:rPr>
+              <w:t>body.clean</w:t>
+            </w:r>
+            <w:proofErr w:type="gramEnd"/>
+            <w:r>
+              <w:rPr>
+                <w:rFonts w:asciiTheme="minorHAnsi" w:eastAsia="SimHei" w:hAnsiTheme="minorHAnsi" w:cs="Times New Roman"/>
+                <w:color w:val="141313"/>
+                <w:sz w:val="16"/>
+                <w:szCs w:val="16"/>
+                <w:lang w:eastAsia="ja-JP"/>
+              </w:rPr>
+              <w:t>()/]</w:t>
             </w:r>
           </w:p>
           <w:p>
@@ -3661,7 +5121,29 @@
                 <w:szCs w:val="16"/>
                 <w:lang w:eastAsia="ja-JP"/>
               </w:rPr>
-              <w:t>[/for]&lt;drop/&gt;</w:t>
+              <w:t>[/</w:t>
+            </w:r>
+            <w:proofErr w:type="gramStart"/>
+            <w:r>
+              <w:rPr>
+                <w:rFonts w:asciiTheme="minorHAnsi" w:eastAsia="SimHei" w:hAnsiTheme="minorHAnsi" w:cs="Times New Roman"/>
+                <w:color w:val="7030A0"/>
+                <w:sz w:val="16"/>
+                <w:szCs w:val="16"/>
+                <w:lang w:eastAsia="ja-JP"/>
+              </w:rPr>
+              <w:t>for]&lt;</w:t>
+            </w:r>
+            <w:proofErr w:type="gramEnd"/>
+            <w:r>
+              <w:rPr>
+                <w:rFonts w:asciiTheme="minorHAnsi" w:eastAsia="SimHei" w:hAnsiTheme="minorHAnsi" w:cs="Times New Roman"/>
+                <w:color w:val="7030A0"/>
+                <w:sz w:val="16"/>
+                <w:szCs w:val="16"/>
+                <w:lang w:eastAsia="ja-JP"/>
+              </w:rPr>
+              <w:t>drop/&gt;</w:t>
             </w:r>
           </w:p>
           <w:p>
@@ -3695,7 +5177,21 @@
         <w:rPr>
           <w:color w:val="7030A0"/>
         </w:rPr>
-        <w:t>[/for]&lt;drop/&gt;</w:t>
+        <w:t>[/</w:t>
+      </w:r>
+      <w:proofErr w:type="gramStart"/>
+      <w:r>
+        <w:rPr>
+          <w:color w:val="7030A0"/>
+        </w:rPr>
+        <w:t>for]&lt;</w:t>
+      </w:r>
+      <w:proofErr w:type="gramEnd"/>
+      <w:r>
+        <w:rPr>
+          <w:color w:val="7030A0"/>
+        </w:rPr>
+        <w:t>drop/&gt;</w:t>
       </w:r>
     </w:p>
     <w:p>
@@ -3723,7 +5219,21 @@
         <w:rPr>
           <w:color w:val="7030A0"/>
         </w:rPr>
-        <w:t>[else][/if]&lt;drop/&gt;</w:t>
+        <w:t>[else][/</w:t>
+      </w:r>
+      <w:proofErr w:type="gramStart"/>
+      <w:r>
+        <w:rPr>
+          <w:color w:val="7030A0"/>
+        </w:rPr>
+        <w:t>if]&lt;</w:t>
+      </w:r>
+      <w:proofErr w:type="gramEnd"/>
+      <w:r>
+        <w:rPr>
+          <w:color w:val="7030A0"/>
+        </w:rPr>
+        <w:t>drop/&gt;</w:t>
       </w:r>
     </w:p>
     <w:p>
@@ -3737,7 +5247,21 @@
         <w:rPr>
           <w:color w:val="7030A0"/>
         </w:rPr>
-        <w:t>[else][/if]&lt;drop/&gt;</w:t>
+        <w:t>[else][/</w:t>
+      </w:r>
+      <w:proofErr w:type="gramStart"/>
+      <w:r>
+        <w:rPr>
+          <w:color w:val="7030A0"/>
+        </w:rPr>
+        <w:t>if]&lt;</w:t>
+      </w:r>
+      <w:proofErr w:type="gramEnd"/>
+      <w:r>
+        <w:rPr>
+          <w:color w:val="7030A0"/>
+        </w:rPr>
+        <w:t>drop/&gt;</w:t>
       </w:r>
     </w:p>
     <w:p>
@@ -3752,7 +5276,23 @@
           <w:bCs/>
           <w:color w:val="7030A0"/>
         </w:rPr>
-        <w:t>[/for]&lt;drop/&gt;</w:t>
+        <w:t>[/</w:t>
+      </w:r>
+      <w:proofErr w:type="gramStart"/>
+      <w:r>
+        <w:rPr>
+          <w:bCs/>
+          <w:color w:val="7030A0"/>
+        </w:rPr>
+        <w:t>for]&lt;</w:t>
+      </w:r>
+      <w:proofErr w:type="gramEnd"/>
+      <w:r>
+        <w:rPr>
+          <w:bCs/>
+          <w:color w:val="7030A0"/>
+        </w:rPr>
+        <w:t>drop/&gt;</w:t>
       </w:r>
     </w:p>
     <w:p>
@@ -3776,7 +5316,23 @@
           <w:bCs/>
           <w:color w:val="7030A0"/>
         </w:rPr>
-        <w:t>[for (dt:DataType | DataType.allInsta</w:t>
+        <w:t>[for (</w:t>
+      </w:r>
+      <w:proofErr w:type="gramStart"/>
+      <w:r>
+        <w:rPr>
+          <w:bCs/>
+          <w:color w:val="7030A0"/>
+        </w:rPr>
+        <w:t>dt:DataType</w:t>
+      </w:r>
+      <w:proofErr w:type="gramEnd"/>
+      <w:r>
+        <w:rPr>
+          <w:bCs/>
+          <w:color w:val="7030A0"/>
+        </w:rPr>
+        <w:t xml:space="preserve"> | DataType.allInsta</w:t>
       </w:r>
       <w:r>
         <w:rPr>
@@ -3799,7 +5355,23 @@
           <w:bCs/>
           <w:color w:val="7030A0"/>
         </w:rPr>
-        <w:t>[if dt.oclIsTypeOf(Enumeration)]&lt;drop/&gt;</w:t>
+        <w:t xml:space="preserve">[if </w:t>
+      </w:r>
+      <w:proofErr w:type="gramStart"/>
+      <w:r>
+        <w:rPr>
+          <w:bCs/>
+          <w:color w:val="7030A0"/>
+        </w:rPr>
+        <w:t>dt.oclIsTypeOf</w:t>
+      </w:r>
+      <w:proofErr w:type="gramEnd"/>
+      <w:r>
+        <w:rPr>
+          <w:bCs/>
+          <w:color w:val="7030A0"/>
+        </w:rPr>
+        <w:t>(Enumeration)]&lt;drop/&gt;</w:t>
       </w:r>
     </w:p>
     <w:p>
@@ -3823,14 +5395,30 @@
           <w:bCs/>
           <w:color w:val="7030A0"/>
         </w:rPr>
-        <w:t>[for (co:Com</w:t>
-      </w:r>
+        <w:t>[for (</w:t>
+      </w:r>
+      <w:proofErr w:type="gramStart"/>
       <w:r>
         <w:rPr>
           <w:bCs/>
           <w:color w:val="7030A0"/>
         </w:rPr>
-        <w:t>ment | dt.ownedComment)]&lt;drop/&gt;</w:t>
+        <w:t>co:Com</w:t>
+      </w:r>
+      <w:r>
+        <w:rPr>
+          <w:bCs/>
+          <w:color w:val="7030A0"/>
+        </w:rPr>
+        <w:t>ment</w:t>
+      </w:r>
+      <w:proofErr w:type="gramEnd"/>
+      <w:r>
+        <w:rPr>
+          <w:bCs/>
+          <w:color w:val="7030A0"/>
+        </w:rPr>
+        <w:t xml:space="preserve"> | dt.ownedComment)]&lt;drop/&gt;</w:t>
       </w:r>
     </w:p>
     <w:p>
@@ -3850,8 +5438,13 @@
       <w:r>
         <w:t>[co._</w:t>
       </w:r>
-      <w:r>
-        <w:t>body.clean()/</w:t>
+      <w:proofErr w:type="gramStart"/>
+      <w:r>
+        <w:t>body.clean</w:t>
+      </w:r>
+      <w:proofErr w:type="gramEnd"/>
+      <w:r>
+        <w:t>()/</w:t>
       </w:r>
       <w:r>
         <w:t>]</w:t>
@@ -3875,7 +5468,21 @@
         <w:rPr>
           <w:color w:val="7030A0"/>
         </w:rPr>
-        <w:t>[/for]&lt;drop/&gt;</w:t>
+        <w:t>[/</w:t>
+      </w:r>
+      <w:proofErr w:type="gramStart"/>
+      <w:r>
+        <w:rPr>
+          <w:color w:val="7030A0"/>
+        </w:rPr>
+        <w:t>for]&lt;</w:t>
+      </w:r>
+      <w:proofErr w:type="gramEnd"/>
+      <w:r>
+        <w:rPr>
+          <w:color w:val="7030A0"/>
+        </w:rPr>
+        <w:t>drop/&gt;</w:t>
       </w:r>
     </w:p>
     <w:p>
@@ -3913,7 +5520,23 @@
           <w:color w:val="7030A0"/>
         </w:rPr>
         <w:lastRenderedPageBreak/>
-        <w:t>[for (e:EnumerationLiteral|dt.oclAsType(Enumeration).ownedLiteral)]&lt;drop/&gt;</w:t>
+        <w:t>[for (</w:t>
+      </w:r>
+      <w:proofErr w:type="gramStart"/>
+      <w:r>
+        <w:rPr>
+          <w:bCs/>
+          <w:color w:val="7030A0"/>
+        </w:rPr>
+        <w:t>e:EnumerationLiteral|dt.oclAsType</w:t>
+      </w:r>
+      <w:proofErr w:type="gramEnd"/>
+      <w:r>
+        <w:rPr>
+          <w:bCs/>
+          <w:color w:val="7030A0"/>
+        </w:rPr>
+        <w:t>(Enumeration).ownedLiteral)]&lt;drop/&gt;</w:t>
       </w:r>
     </w:p>
     <w:p>
@@ -3945,7 +5568,21 @@
         <w:rPr>
           <w:color w:val="7030A0"/>
         </w:rPr>
-        <w:t xml:space="preserve">[for (co:Comment | e.ownedComment)]&lt;drop/&gt; </w:t>
+        <w:t>[for (</w:t>
+      </w:r>
+      <w:proofErr w:type="gramStart"/>
+      <w:r>
+        <w:rPr>
+          <w:color w:val="7030A0"/>
+        </w:rPr>
+        <w:t>co:Comment</w:t>
+      </w:r>
+      <w:proofErr w:type="gramEnd"/>
+      <w:r>
+        <w:rPr>
+          <w:color w:val="7030A0"/>
+        </w:rPr>
+        <w:t xml:space="preserve"> | e.ownedComment)]&lt;drop/&gt; </w:t>
       </w:r>
     </w:p>
     <w:p>
@@ -3966,8 +5603,13 @@
       <w:r>
         <w:t>[co._</w:t>
       </w:r>
-      <w:r>
-        <w:t>body.clean()/</w:t>
+      <w:proofErr w:type="gramStart"/>
+      <w:r>
+        <w:t>body.clean</w:t>
+      </w:r>
+      <w:proofErr w:type="gramEnd"/>
+      <w:r>
+        <w:t>()/</w:t>
       </w:r>
       <w:r>
         <w:t>]</w:t>
@@ -3989,7 +5631,21 @@
         <w:rPr>
           <w:color w:val="7030A0"/>
         </w:rPr>
-        <w:t>&lt;/dropEmpty&gt;[/for]&lt;drop/&gt;</w:t>
+        <w:t>&lt;/dropEmpty&gt;[/</w:t>
+      </w:r>
+      <w:proofErr w:type="gramStart"/>
+      <w:r>
+        <w:rPr>
+          <w:color w:val="7030A0"/>
+        </w:rPr>
+        <w:t>for]&lt;</w:t>
+      </w:r>
+      <w:proofErr w:type="gramEnd"/>
+      <w:r>
+        <w:rPr>
+          <w:color w:val="7030A0"/>
+        </w:rPr>
+        <w:t>drop/&gt;</w:t>
       </w:r>
     </w:p>
     <w:p>
@@ -4003,7 +5659,21 @@
         <w:rPr>
           <w:color w:val="7030A0"/>
         </w:rPr>
-        <w:t>[/for]&lt;drop/&gt;</w:t>
+        <w:t>[/</w:t>
+      </w:r>
+      <w:proofErr w:type="gramStart"/>
+      <w:r>
+        <w:rPr>
+          <w:color w:val="7030A0"/>
+        </w:rPr>
+        <w:t>for]&lt;</w:t>
+      </w:r>
+      <w:proofErr w:type="gramEnd"/>
+      <w:r>
+        <w:rPr>
+          <w:color w:val="7030A0"/>
+        </w:rPr>
+        <w:t>drop/&gt;</w:t>
       </w:r>
     </w:p>
     <w:p>
@@ -4017,7 +5687,21 @@
         <w:rPr>
           <w:color w:val="7030A0"/>
         </w:rPr>
-        <w:t>[else] [/if]&lt;drop/&gt;</w:t>
+        <w:t>[else] [/</w:t>
+      </w:r>
+      <w:proofErr w:type="gramStart"/>
+      <w:r>
+        <w:rPr>
+          <w:color w:val="7030A0"/>
+        </w:rPr>
+        <w:t>if]&lt;</w:t>
+      </w:r>
+      <w:proofErr w:type="gramEnd"/>
+      <w:r>
+        <w:rPr>
+          <w:color w:val="7030A0"/>
+        </w:rPr>
+        <w:t>drop/&gt;</w:t>
       </w:r>
     </w:p>
     <w:p>
@@ -4031,7 +5715,21 @@
         <w:rPr>
           <w:color w:val="7030A0"/>
         </w:rPr>
-        <w:t>[/for]&lt;drop/&gt;</w:t>
+        <w:t>[/</w:t>
+      </w:r>
+      <w:proofErr w:type="gramStart"/>
+      <w:r>
+        <w:rPr>
+          <w:color w:val="7030A0"/>
+        </w:rPr>
+        <w:t>for]&lt;</w:t>
+      </w:r>
+      <w:proofErr w:type="gramEnd"/>
+      <w:r>
+        <w:rPr>
+          <w:color w:val="7030A0"/>
+        </w:rPr>
+        <w:t>drop/&gt;</w:t>
       </w:r>
     </w:p>
     <w:p>
@@ -4053,7 +5751,21 @@
         <w:rPr>
           <w:color w:val="7030A0"/>
         </w:rPr>
-        <w:t>[for (dt:DataType | DataType.allInstances()-&gt;sortedBy(name))]&lt;drop/&gt;</w:t>
+        <w:t>[for (</w:t>
+      </w:r>
+      <w:proofErr w:type="gramStart"/>
+      <w:r>
+        <w:rPr>
+          <w:color w:val="7030A0"/>
+        </w:rPr>
+        <w:t>dt:DataType</w:t>
+      </w:r>
+      <w:proofErr w:type="gramEnd"/>
+      <w:r>
+        <w:rPr>
+          <w:color w:val="7030A0"/>
+        </w:rPr>
+        <w:t xml:space="preserve"> | DataType.allInstances()-&gt;sortedBy(name))]&lt;drop/&gt;</w:t>
       </w:r>
     </w:p>
     <w:p>
@@ -4067,7 +5779,21 @@
         <w:rPr>
           <w:color w:val="7030A0"/>
         </w:rPr>
-        <w:t>[if dt.oclIsTypeOf(PrimitiveType)]&lt;drop/&gt;</w:t>
+        <w:t xml:space="preserve">[if </w:t>
+      </w:r>
+      <w:proofErr w:type="gramStart"/>
+      <w:r>
+        <w:rPr>
+          <w:color w:val="7030A0"/>
+        </w:rPr>
+        <w:t>dt.oclIsTypeOf</w:t>
+      </w:r>
+      <w:proofErr w:type="gramEnd"/>
+      <w:r>
+        <w:rPr>
+          <w:color w:val="7030A0"/>
+        </w:rPr>
+        <w:t>(PrimitiveType)]&lt;drop/&gt;</w:t>
       </w:r>
     </w:p>
     <w:p>
@@ -4089,13 +5815,27 @@
         <w:rPr>
           <w:color w:val="7030A0"/>
         </w:rPr>
-        <w:t>[for (co:Com</w:t>
-      </w:r>
-      <w:r>
-        <w:rPr>
-          <w:color w:val="7030A0"/>
-        </w:rPr>
-        <w:t>ment | dt.ownedComment)]&lt;drop/&gt;</w:t>
+        <w:t>[for (</w:t>
+      </w:r>
+      <w:proofErr w:type="gramStart"/>
+      <w:r>
+        <w:rPr>
+          <w:color w:val="7030A0"/>
+        </w:rPr>
+        <w:t>co:Com</w:t>
+      </w:r>
+      <w:r>
+        <w:rPr>
+          <w:color w:val="7030A0"/>
+        </w:rPr>
+        <w:t>ment</w:t>
+      </w:r>
+      <w:proofErr w:type="gramEnd"/>
+      <w:r>
+        <w:rPr>
+          <w:color w:val="7030A0"/>
+        </w:rPr>
+        <w:t xml:space="preserve"> | dt.ownedComment)]&lt;drop/&gt;</w:t>
       </w:r>
     </w:p>
     <w:p>
@@ -4114,8 +5854,13 @@
       <w:r>
         <w:t>[co._</w:t>
       </w:r>
-      <w:r>
-        <w:t>body.clean()/</w:t>
+      <w:proofErr w:type="gramStart"/>
+      <w:r>
+        <w:t>body.clean</w:t>
+      </w:r>
+      <w:proofErr w:type="gramEnd"/>
+      <w:r>
+        <w:t>()/</w:t>
       </w:r>
       <w:r>
         <w:t>]</w:t>
@@ -4138,7 +5883,21 @@
         <w:rPr>
           <w:color w:val="7030A0"/>
         </w:rPr>
-        <w:t>[/for]&lt;drop/&gt;</w:t>
+        <w:t>[/</w:t>
+      </w:r>
+      <w:proofErr w:type="gramStart"/>
+      <w:r>
+        <w:rPr>
+          <w:color w:val="7030A0"/>
+        </w:rPr>
+        <w:t>for]&lt;</w:t>
+      </w:r>
+      <w:proofErr w:type="gramEnd"/>
+      <w:r>
+        <w:rPr>
+          <w:color w:val="7030A0"/>
+        </w:rPr>
+        <w:t>drop/&gt;</w:t>
       </w:r>
     </w:p>
     <w:p>
@@ -4152,7 +5911,21 @@
         <w:rPr>
           <w:color w:val="7030A0"/>
         </w:rPr>
-        <w:t>[else] [/if]&lt;drop/&gt;</w:t>
+        <w:t>[else] [/</w:t>
+      </w:r>
+      <w:proofErr w:type="gramStart"/>
+      <w:r>
+        <w:rPr>
+          <w:color w:val="7030A0"/>
+        </w:rPr>
+        <w:t>if]&lt;</w:t>
+      </w:r>
+      <w:proofErr w:type="gramEnd"/>
+      <w:r>
+        <w:rPr>
+          <w:color w:val="7030A0"/>
+        </w:rPr>
+        <w:t>drop/&gt;</w:t>
       </w:r>
     </w:p>
     <w:p>
@@ -4166,7 +5939,21 @@
         <w:rPr>
           <w:color w:val="7030A0"/>
         </w:rPr>
-        <w:t>[/for]&lt;drop/&gt;</w:t>
+        <w:t>[/</w:t>
+      </w:r>
+      <w:proofErr w:type="gramStart"/>
+      <w:r>
+        <w:rPr>
+          <w:color w:val="7030A0"/>
+        </w:rPr>
+        <w:t>for]&lt;</w:t>
+      </w:r>
+      <w:proofErr w:type="gramEnd"/>
+      <w:r>
+        <w:rPr>
+          <w:color w:val="7030A0"/>
+        </w:rPr>
+        <w:t>drop/&gt;</w:t>
       </w:r>
     </w:p>
     <w:p>
@@ -4369,50 +6156,29 @@
         <w:tab w:val="clear" w:pos="9071"/>
         <w:tab w:val="right" w:pos="14569"/>
       </w:tabs>
-      <w:rPr>
-        <w:lang w:val="de-DE"/>
-      </w:rPr>
     </w:pPr>
     <w:r>
-      <w:rPr>
-        <w:lang w:val="de-DE"/>
-      </w:rPr>
-      <w:t>L</w:t>
+      <w:t>LLDP</w:t>
     </w:r>
     <w:r>
-      <w:rPr>
-        <w:lang w:val="de-DE"/>
-      </w:rPr>
-      <w:t>LDP</w:t>
-    </w:r>
-    <w:r>
-      <w:rPr>
-        <w:lang w:val="de-DE"/>
-      </w:rPr>
       <w:tab/>
     </w:r>
     <w:r>
-      <w:rPr>
-        <w:lang w:val="de-DE"/>
-      </w:rPr>
       <w:t>1</w:t>
     </w:r>
     <w:r>
-      <w:rPr>
-        <w:lang w:val="de-DE"/>
-      </w:rPr>
       <w:t>.0.0</w:t>
     </w:r>
     <w:r>
-      <w:rPr>
-        <w:lang w:val="de-DE"/>
-      </w:rPr>
-      <w:t>-tsp.d.t+gendoc</w:t>
+      <w:t>-ts</w:t>
     </w:r>
     <w:r>
-      <w:rPr>
-        <w:lang w:val="de-DE"/>
-      </w:rPr>
+      <w:t>i</w:t>
+    </w:r>
+    <w:r>
+      <w:t>.d.t+gendoc</w:t>
+    </w:r>
+    <w:r>
       <w:t>.n</w:t>
     </w:r>
   </w:p>
@@ -6631,7 +8397,7 @@
     <w:lsdException w:name="HTML Sample" w:locked="1" w:semiHidden="1" w:unhideWhenUsed="1"/>
     <w:lsdException w:name="HTML Typewriter" w:locked="1" w:semiHidden="1" w:unhideWhenUsed="1"/>
     <w:lsdException w:name="HTML Variable" w:locked="1" w:semiHidden="1" w:unhideWhenUsed="1"/>
-    <w:lsdException w:name="Normal Table" w:locked="1"/>
+    <w:lsdException w:name="Normal Table" w:locked="1" w:semiHidden="1" w:unhideWhenUsed="1"/>
     <w:lsdException w:name="annotation subject" w:locked="1" w:semiHidden="1" w:unhideWhenUsed="1"/>
     <w:lsdException w:name="No List" w:locked="1" w:semiHidden="1" w:unhideWhenUsed="1"/>
     <w:lsdException w:name="Outline List 1" w:locked="1" w:semiHidden="1" w:unhideWhenUsed="1"/>
@@ -6674,11 +8440,11 @@
     <w:lsdException w:name="Table Contemporary" w:locked="1" w:semiHidden="1" w:unhideWhenUsed="1"/>
     <w:lsdException w:name="Table Elegant" w:locked="1" w:semiHidden="1" w:unhideWhenUsed="1"/>
     <w:lsdException w:name="Table Professional" w:locked="1" w:semiHidden="1" w:unhideWhenUsed="1"/>
-    <w:lsdException w:name="Table Subtle 1" w:locked="1"/>
+    <w:lsdException w:name="Table Subtle 1" w:locked="1" w:semiHidden="1" w:unhideWhenUsed="1"/>
     <w:lsdException w:name="Table Subtle 2" w:locked="1" w:semiHidden="1" w:unhideWhenUsed="1"/>
     <w:lsdException w:name="Table Web 1" w:locked="1" w:semiHidden="1" w:unhideWhenUsed="1"/>
-    <w:lsdException w:name="Table Web 2" w:locked="1"/>
-    <w:lsdException w:name="Table Web 3" w:locked="1"/>
+    <w:lsdException w:name="Table Web 2" w:locked="1" w:semiHidden="1" w:unhideWhenUsed="1"/>
+    <w:lsdException w:name="Table Web 3" w:locked="1" w:semiHidden="1" w:unhideWhenUsed="1"/>
     <w:lsdException w:name="Balloon Text" w:locked="1" w:semiHidden="1" w:unhideWhenUsed="1"/>
     <w:lsdException w:name="Table Grid" w:locked="1"/>
     <w:lsdException w:name="Table Theme" w:locked="1" w:semiHidden="1" w:unhideWhenUsed="1"/>

</xml_diff>